<commit_message>
Updated requirements doc with team member journals, proposed requirements for new feature.
</commit_message>
<xml_diff>
--- a/DITAA Requirements.docx
+++ b/DITAA Requirements.docx
@@ -341,7 +341,7 @@
               <w:rPr>
                 <w:rtl w:val="0"/>
               </w:rPr>
-              <w:t xml:space="preserve">The system shall except plaintext input using ASCII or UNICODE encodings.</w:t>
+              <w:t xml:space="preserve">The system shall accept plaintext input using ASCII or UNICODE encodings.</w:t>
             </w:r>
           </w:p>
         </w:tc>
@@ -804,7 +804,7 @@
               <w:rPr>
                 <w:rtl w:val="0"/>
               </w:rPr>
-              <w:t xml:space="preserve">The system shall render rounded corners when the input contains ‘/’ and ‘\’ characters in place of the ‘+’ (square corners) character.</w:t>
+              <w:t xml:space="preserve">The system shall render rounded corners when the input contains ‘/’ and ‘\’ characters in place of the ‘+’ (square corners) character on a rectangular shape.</w:t>
             </w:r>
           </w:p>
         </w:tc>
@@ -1602,7 +1602,7 @@
               <w:widowControl w:val="0"/>
               <w:numPr>
                 <w:ilvl w:val="0"/>
-                <w:numId w:val="2"/>
+                <w:numId w:val="10"/>
               </w:numPr>
               <w:pBdr>
                 <w:top w:space="0" w:sz="0" w:val="nil"/>
@@ -1633,7 +1633,7 @@
               <w:widowControl w:val="0"/>
               <w:numPr>
                 <w:ilvl w:val="0"/>
-                <w:numId w:val="2"/>
+                <w:numId w:val="10"/>
               </w:numPr>
               <w:pBdr>
                 <w:top w:space="0" w:sz="0" w:val="nil"/>
@@ -1664,7 +1664,7 @@
               <w:widowControl w:val="0"/>
               <w:numPr>
                 <w:ilvl w:val="0"/>
-                <w:numId w:val="2"/>
+                <w:numId w:val="10"/>
               </w:numPr>
               <w:pBdr>
                 <w:top w:space="0" w:sz="0" w:val="nil"/>
@@ -1695,7 +1695,7 @@
               <w:widowControl w:val="0"/>
               <w:numPr>
                 <w:ilvl w:val="0"/>
-                <w:numId w:val="2"/>
+                <w:numId w:val="10"/>
               </w:numPr>
               <w:pBdr>
                 <w:top w:space="0" w:sz="0" w:val="nil"/>
@@ -1726,7 +1726,7 @@
               <w:widowControl w:val="0"/>
               <w:numPr>
                 <w:ilvl w:val="0"/>
-                <w:numId w:val="2"/>
+                <w:numId w:val="10"/>
               </w:numPr>
               <w:pBdr>
                 <w:top w:space="0" w:sz="0" w:val="nil"/>
@@ -1757,7 +1757,7 @@
               <w:widowControl w:val="0"/>
               <w:numPr>
                 <w:ilvl w:val="0"/>
-                <w:numId w:val="2"/>
+                <w:numId w:val="10"/>
               </w:numPr>
               <w:pBdr>
                 <w:top w:space="0" w:sz="0" w:val="nil"/>
@@ -1965,7 +1965,7 @@
       <w:pPr>
         <w:numPr>
           <w:ilvl w:val="0"/>
-          <w:numId w:val="3"/>
+          <w:numId w:val="15"/>
         </w:numPr>
         <w:ind w:left="720" w:hanging="360"/>
       </w:pPr>
@@ -1980,7 +1980,7 @@
       <w:pPr>
         <w:numPr>
           <w:ilvl w:val="0"/>
-          <w:numId w:val="3"/>
+          <w:numId w:val="15"/>
         </w:numPr>
         <w:ind w:left="720" w:hanging="360"/>
         <w:rPr>
@@ -1998,7 +1998,7 @@
       <w:pPr>
         <w:numPr>
           <w:ilvl w:val="0"/>
-          <w:numId w:val="3"/>
+          <w:numId w:val="15"/>
         </w:numPr>
         <w:ind w:left="720" w:hanging="360"/>
         <w:rPr>
@@ -2187,12 +2187,12 @@
         <w:tblLook w:val="0600"/>
       </w:tblPr>
       <w:tblGrid>
-        <w:gridCol w:w="5400"/>
-        <w:gridCol w:w="5400"/>
+        <w:gridCol w:w="1365"/>
+        <w:gridCol w:w="9435"/>
         <w:tblGridChange w:id="0">
           <w:tblGrid>
-            <w:gridCol w:w="5400"/>
-            <w:gridCol w:w="5400"/>
+            <w:gridCol w:w="1365"/>
+            <w:gridCol w:w="9435"/>
           </w:tblGrid>
         </w:tblGridChange>
       </w:tblGrid>
@@ -2455,7 +2455,7 @@
           <w:szCs w:val="40"/>
           <w:rtl w:val="0"/>
         </w:rPr>
-        <w:t xml:space="preserve">Maintainability Improvements</w:t>
+        <w:t xml:space="preserve">Added Functional Requirements</w:t>
       </w:r>
     </w:p>
     <w:p>
@@ -2463,8 +2463,8 @@
         <w:ind w:left="0" w:firstLine="0"/>
         <w:jc w:val="left"/>
         <w:rPr>
-          <w:sz w:val="40"/>
-          <w:szCs w:val="40"/>
+          <w:sz w:val="24"/>
+          <w:szCs w:val="24"/>
         </w:rPr>
       </w:pPr>
       <w:r>
@@ -2483,7 +2483,263 @@
         <w:rPr>
           <w:rtl w:val="0"/>
         </w:rPr>
-        <w:t xml:space="preserve">Improvements to the clarity and maintainability of the pre-existing implementation are also intended:</w:t>
+        <w:t xml:space="preserve">These functional requirements are proposed in addition to those in the pre-existing implementation.</w:t>
+      </w:r>
+    </w:p>
+    <w:p>
+      <w:pPr>
+        <w:rPr/>
+      </w:pPr>
+      <w:r>
+        <w:rPr>
+          <w:rtl w:val="0"/>
+        </w:rPr>
+      </w:r>
+    </w:p>
+    <w:tbl>
+      <w:tblPr>
+        <w:tblStyle w:val="Table3"/>
+        <w:tblW w:w="10800.0" w:type="dxa"/>
+        <w:jc w:val="left"/>
+        <w:tblInd w:w="100.0" w:type="pct"/>
+        <w:tblBorders>
+          <w:top w:color="d9d9d9" w:space="0" w:sz="8" w:val="single"/>
+          <w:left w:color="d9d9d9" w:space="0" w:sz="8" w:val="single"/>
+          <w:bottom w:color="d9d9d9" w:space="0" w:sz="8" w:val="single"/>
+          <w:right w:color="d9d9d9" w:space="0" w:sz="8" w:val="single"/>
+          <w:insideH w:color="d9d9d9" w:space="0" w:sz="8" w:val="single"/>
+          <w:insideV w:color="d9d9d9" w:space="0" w:sz="8" w:val="single"/>
+        </w:tblBorders>
+        <w:tblLayout w:type="fixed"/>
+        <w:tblLook w:val="0600"/>
+      </w:tblPr>
+      <w:tblGrid>
+        <w:gridCol w:w="1365"/>
+        <w:gridCol w:w="9435"/>
+        <w:tblGridChange w:id="0">
+          <w:tblGrid>
+            <w:gridCol w:w="1365"/>
+            <w:gridCol w:w="9435"/>
+          </w:tblGrid>
+        </w:tblGridChange>
+      </w:tblGrid>
+      <w:tr>
+        <w:tc>
+          <w:tcPr>
+            <w:shd w:fill="cccccc" w:val="clear"/>
+            <w:tcMar>
+              <w:top w:w="100.0" w:type="dxa"/>
+              <w:left w:w="100.0" w:type="dxa"/>
+              <w:bottom w:w="100.0" w:type="dxa"/>
+              <w:right w:w="100.0" w:type="dxa"/>
+            </w:tcMar>
+            <w:vAlign w:val="top"/>
+          </w:tcPr>
+          <w:p>
+            <w:pPr>
+              <w:widowControl w:val="0"/>
+              <w:spacing w:line="240" w:lineRule="auto"/>
+              <w:rPr/>
+            </w:pPr>
+            <w:r>
+              <w:rPr>
+                <w:rtl w:val="0"/>
+              </w:rPr>
+              <w:t xml:space="preserve">Identifier</w:t>
+            </w:r>
+          </w:p>
+        </w:tc>
+        <w:tc>
+          <w:tcPr>
+            <w:shd w:fill="cccccc" w:val="clear"/>
+            <w:tcMar>
+              <w:top w:w="100.0" w:type="dxa"/>
+              <w:left w:w="100.0" w:type="dxa"/>
+              <w:bottom w:w="100.0" w:type="dxa"/>
+              <w:right w:w="100.0" w:type="dxa"/>
+            </w:tcMar>
+            <w:vAlign w:val="top"/>
+          </w:tcPr>
+          <w:p>
+            <w:pPr>
+              <w:widowControl w:val="0"/>
+              <w:spacing w:line="240" w:lineRule="auto"/>
+              <w:rPr/>
+            </w:pPr>
+            <w:r>
+              <w:rPr>
+                <w:rtl w:val="0"/>
+              </w:rPr>
+              <w:t xml:space="preserve">Requirement</w:t>
+            </w:r>
+          </w:p>
+        </w:tc>
+      </w:tr>
+      <w:tr>
+        <w:tc>
+          <w:tcPr>
+            <w:shd w:fill="auto" w:val="clear"/>
+            <w:tcMar>
+              <w:top w:w="100.0" w:type="dxa"/>
+              <w:left w:w="100.0" w:type="dxa"/>
+              <w:bottom w:w="100.0" w:type="dxa"/>
+              <w:right w:w="100.0" w:type="dxa"/>
+            </w:tcMar>
+            <w:vAlign w:val="top"/>
+          </w:tcPr>
+          <w:p>
+            <w:pPr>
+              <w:widowControl w:val="0"/>
+              <w:spacing w:line="240" w:lineRule="auto"/>
+              <w:rPr/>
+            </w:pPr>
+            <w:r>
+              <w:rPr>
+                <w:rtl w:val="0"/>
+              </w:rPr>
+              <w:t xml:space="preserve">REQ13</w:t>
+            </w:r>
+          </w:p>
+        </w:tc>
+        <w:tc>
+          <w:tcPr>
+            <w:shd w:fill="auto" w:val="clear"/>
+            <w:tcMar>
+              <w:top w:w="100.0" w:type="dxa"/>
+              <w:left w:w="100.0" w:type="dxa"/>
+              <w:bottom w:w="100.0" w:type="dxa"/>
+              <w:right w:w="100.0" w:type="dxa"/>
+            </w:tcMar>
+            <w:vAlign w:val="top"/>
+          </w:tcPr>
+          <w:p>
+            <w:pPr>
+              <w:widowControl w:val="0"/>
+              <w:spacing w:line="240" w:lineRule="auto"/>
+              <w:rPr/>
+            </w:pPr>
+            <w:r>
+              <w:rPr>
+                <w:rtl w:val="0"/>
+              </w:rPr>
+              <w:t xml:space="preserve">The system shall render diagonal polygon edges in place of horizontal/vertical edges when two or more diagonally-consecutive ‘/’ or ‘\’ characters are used. ‘/’ or ‘\’ characters must have row offsets of 1, and column offsets of +1 and -1 from the character below them, respectively, to indicate a diagonal line. Diagonal edges may not be rendered as dashed lines.</w:t>
+            </w:r>
+          </w:p>
+        </w:tc>
+      </w:tr>
+      <w:tr>
+        <w:tc>
+          <w:tcPr>
+            <w:shd w:fill="auto" w:val="clear"/>
+            <w:tcMar>
+              <w:top w:w="100.0" w:type="dxa"/>
+              <w:left w:w="100.0" w:type="dxa"/>
+              <w:bottom w:w="100.0" w:type="dxa"/>
+              <w:right w:w="100.0" w:type="dxa"/>
+            </w:tcMar>
+            <w:vAlign w:val="top"/>
+          </w:tcPr>
+          <w:p>
+            <w:pPr>
+              <w:widowControl w:val="0"/>
+              <w:spacing w:line="240" w:lineRule="auto"/>
+              <w:rPr/>
+            </w:pPr>
+            <w:r>
+              <w:rPr>
+                <w:rtl w:val="0"/>
+              </w:rPr>
+              <w:t xml:space="preserve">REQ13.1</w:t>
+            </w:r>
+          </w:p>
+        </w:tc>
+        <w:tc>
+          <w:tcPr>
+            <w:shd w:fill="auto" w:val="clear"/>
+            <w:tcMar>
+              <w:top w:w="100.0" w:type="dxa"/>
+              <w:left w:w="100.0" w:type="dxa"/>
+              <w:bottom w:w="100.0" w:type="dxa"/>
+              <w:right w:w="100.0" w:type="dxa"/>
+            </w:tcMar>
+            <w:vAlign w:val="top"/>
+          </w:tcPr>
+          <w:p>
+            <w:pPr>
+              <w:widowControl w:val="0"/>
+              <w:spacing w:line="240" w:lineRule="auto"/>
+              <w:rPr/>
+            </w:pPr>
+            <w:r>
+              <w:rPr>
+                <w:rtl w:val="0"/>
+              </w:rPr>
+              <w:t xml:space="preserve">The system shall render ‘r’ characters at the juncture of two diagonal edges as a rounded corner.</w:t>
+            </w:r>
+          </w:p>
+        </w:tc>
+      </w:tr>
+      <w:tr>
+        <w:tc>
+          <w:tcPr>
+            <w:shd w:fill="auto" w:val="clear"/>
+            <w:tcMar>
+              <w:top w:w="100.0" w:type="dxa"/>
+              <w:left w:w="100.0" w:type="dxa"/>
+              <w:bottom w:w="100.0" w:type="dxa"/>
+              <w:right w:w="100.0" w:type="dxa"/>
+            </w:tcMar>
+            <w:vAlign w:val="top"/>
+          </w:tcPr>
+          <w:p>
+            <w:pPr>
+              <w:widowControl w:val="0"/>
+              <w:spacing w:line="240" w:lineRule="auto"/>
+              <w:rPr/>
+            </w:pPr>
+            <w:r>
+              <w:rPr>
+                <w:rtl w:val="0"/>
+              </w:rPr>
+              <w:t xml:space="preserve">REQ14</w:t>
+            </w:r>
+          </w:p>
+        </w:tc>
+        <w:tc>
+          <w:tcPr>
+            <w:shd w:fill="auto" w:val="clear"/>
+            <w:tcMar>
+              <w:top w:w="100.0" w:type="dxa"/>
+              <w:left w:w="100.0" w:type="dxa"/>
+              <w:bottom w:w="100.0" w:type="dxa"/>
+              <w:right w:w="100.0" w:type="dxa"/>
+            </w:tcMar>
+            <w:vAlign w:val="top"/>
+          </w:tcPr>
+          <w:p>
+            <w:pPr>
+              <w:widowControl w:val="0"/>
+              <w:spacing w:line="240" w:lineRule="auto"/>
+              <w:rPr/>
+            </w:pPr>
+            <w:r>
+              <w:rPr>
+                <w:rtl w:val="0"/>
+              </w:rPr>
+              <w:t xml:space="preserve">The system shall render the consecutive character sequences ‘:)’, ‘:(‘, and ‘:D’ as smiley face icons, in line with any surrounding free text. </w:t>
+            </w:r>
+          </w:p>
+        </w:tc>
+      </w:tr>
+    </w:tbl>
+    <w:p>
+      <w:pPr>
+        <w:rPr/>
+      </w:pPr>
+      <w:r>
+        <w:rPr>
+          <w:rtl w:val="0"/>
+        </w:rPr>
       </w:r>
     </w:p>
     <w:p>
@@ -2496,6 +2752,672 @@
         <w:rPr>
           <w:rtl w:val="0"/>
         </w:rPr>
+      </w:r>
+    </w:p>
+    <w:p>
+      <w:pPr>
+        <w:ind w:left="0" w:firstLine="0"/>
+        <w:jc w:val="left"/>
+        <w:rPr/>
+      </w:pPr>
+      <w:r>
+        <w:rPr>
+          <w:rtl w:val="0"/>
+        </w:rPr>
+      </w:r>
+    </w:p>
+    <w:p>
+      <w:pPr>
+        <w:ind w:left="0" w:firstLine="0"/>
+        <w:jc w:val="left"/>
+        <w:rPr>
+          <w:sz w:val="40"/>
+          <w:szCs w:val="40"/>
+        </w:rPr>
+      </w:pPr>
+      <w:r>
+        <w:rPr>
+          <w:sz w:val="40"/>
+          <w:szCs w:val="40"/>
+          <w:rtl w:val="0"/>
+        </w:rPr>
+        <w:t xml:space="preserve">Maintainability Improvements</w:t>
+      </w:r>
+    </w:p>
+    <w:p>
+      <w:pPr>
+        <w:ind w:left="0" w:firstLine="0"/>
+        <w:jc w:val="left"/>
+        <w:rPr>
+          <w:sz w:val="40"/>
+          <w:szCs w:val="40"/>
+        </w:rPr>
+      </w:pPr>
+      <w:r>
+        <w:rPr>
+          <w:rtl w:val="0"/>
+        </w:rPr>
+      </w:r>
+    </w:p>
+    <w:p>
+      <w:pPr>
+        <w:ind w:left="0" w:firstLine="0"/>
+        <w:jc w:val="left"/>
+        <w:rPr/>
+      </w:pPr>
+      <w:r>
+        <w:rPr>
+          <w:rtl w:val="0"/>
+        </w:rPr>
+        <w:t xml:space="preserve">Improvements to the clarity and maintainability of the pre-existing implementation are also intended:</w:t>
+      </w:r>
+    </w:p>
+    <w:p>
+      <w:pPr>
+        <w:ind w:left="0" w:firstLine="0"/>
+        <w:jc w:val="left"/>
+        <w:rPr/>
+      </w:pPr>
+      <w:r>
+        <w:rPr>
+          <w:rtl w:val="0"/>
+        </w:rPr>
+      </w:r>
+    </w:p>
+    <w:p>
+      <w:pPr>
+        <w:numPr>
+          <w:ilvl w:val="0"/>
+          <w:numId w:val="8"/>
+        </w:numPr>
+        <w:ind w:left="720" w:hanging="360"/>
+        <w:jc w:val="left"/>
+        <w:rPr>
+          <w:u w:val="none"/>
+        </w:rPr>
+      </w:pPr>
+      <w:r>
+        <w:rPr>
+          <w:rtl w:val="0"/>
+        </w:rPr>
+        <w:t xml:space="preserve">Adding Design-by-Contract specifications to each class, including class invariants, pre-conditions, post-conditions, and loop invariants.</w:t>
+      </w:r>
+    </w:p>
+    <w:p>
+      <w:pPr>
+        <w:numPr>
+          <w:ilvl w:val="0"/>
+          <w:numId w:val="8"/>
+        </w:numPr>
+        <w:ind w:left="720" w:hanging="360"/>
+        <w:jc w:val="left"/>
+        <w:rPr>
+          <w:u w:val="none"/>
+        </w:rPr>
+      </w:pPr>
+      <w:r>
+        <w:rPr>
+          <w:rtl w:val="0"/>
+        </w:rPr>
+        <w:t xml:space="preserve">Reviewing the class structure: Consolidating classes, and potentially creating new classes, leading to a more logical organization with only valid uses of inheritance.</w:t>
+      </w:r>
+    </w:p>
+    <w:p>
+      <w:pPr>
+        <w:pStyle w:val="Heading1"/>
+        <w:rPr/>
+      </w:pPr>
+      <w:bookmarkStart w:colFirst="0" w:colLast="0" w:name="_9j0ms1v2fv79" w:id="4"/>
+      <w:bookmarkEnd w:id="4"/>
+      <w:r>
+        <w:rPr>
+          <w:rtl w:val="0"/>
+        </w:rPr>
+        <w:t xml:space="preserve">Team Journals</w:t>
+      </w:r>
+    </w:p>
+    <w:p>
+      <w:pPr>
+        <w:pStyle w:val="Heading2"/>
+        <w:rPr/>
+      </w:pPr>
+      <w:bookmarkStart w:colFirst="0" w:colLast="0" w:name="_ukwsski69g0b" w:id="5"/>
+      <w:bookmarkEnd w:id="5"/>
+      <w:r>
+        <w:rPr>
+          <w:rtl w:val="0"/>
+        </w:rPr>
+        <w:t xml:space="preserve">Brad Schneider</w:t>
+      </w:r>
+    </w:p>
+    <w:p>
+      <w:pPr>
+        <w:rPr>
+          <w:b w:val="1"/>
+        </w:rPr>
+      </w:pPr>
+      <w:r>
+        <w:rPr>
+          <w:b w:val="1"/>
+          <w:rtl w:val="0"/>
+        </w:rPr>
+        <w:t xml:space="preserve">2020-09-10</w:t>
+      </w:r>
+    </w:p>
+    <w:p>
+      <w:pPr>
+        <w:numPr>
+          <w:ilvl w:val="0"/>
+          <w:numId w:val="6"/>
+        </w:numPr>
+        <w:ind w:left="720" w:hanging="360"/>
+      </w:pPr>
+      <w:r>
+        <w:rPr>
+          <w:rtl w:val="0"/>
+        </w:rPr>
+        <w:t xml:space="preserve">17:00-18:00</w:t>
+      </w:r>
+    </w:p>
+    <w:p>
+      <w:pPr>
+        <w:numPr>
+          <w:ilvl w:val="1"/>
+          <w:numId w:val="6"/>
+        </w:numPr>
+        <w:ind w:left="1440" w:hanging="360"/>
+      </w:pPr>
+      <w:r>
+        <w:rPr>
+          <w:rtl w:val="0"/>
+        </w:rPr>
+        <w:t xml:space="preserve">Created journal for tracking project work</w:t>
+      </w:r>
+    </w:p>
+    <w:p>
+      <w:pPr>
+        <w:numPr>
+          <w:ilvl w:val="1"/>
+          <w:numId w:val="6"/>
+        </w:numPr>
+        <w:ind w:left="1440" w:hanging="360"/>
+      </w:pPr>
+      <w:r>
+        <w:rPr>
+          <w:rtl w:val="0"/>
+        </w:rPr>
+        <w:t xml:space="preserve">Set up some infrastructure for project/homework development</w:t>
+      </w:r>
+    </w:p>
+    <w:p>
+      <w:pPr>
+        <w:numPr>
+          <w:ilvl w:val="2"/>
+          <w:numId w:val="6"/>
+        </w:numPr>
+        <w:ind w:left="2160" w:hanging="360"/>
+      </w:pPr>
+      <w:r>
+        <w:rPr>
+          <w:rtl w:val="0"/>
+        </w:rPr>
+        <w:t xml:space="preserve">Create new instance of Linux VM</w:t>
+      </w:r>
+    </w:p>
+    <w:p>
+      <w:pPr>
+        <w:numPr>
+          <w:ilvl w:val="2"/>
+          <w:numId w:val="6"/>
+        </w:numPr>
+        <w:ind w:left="2160" w:hanging="360"/>
+      </w:pPr>
+      <w:r>
+        <w:rPr>
+          <w:rtl w:val="0"/>
+        </w:rPr>
+        <w:t xml:space="preserve">Checked out DITAA code</w:t>
+      </w:r>
+    </w:p>
+    <w:p>
+      <w:pPr>
+        <w:numPr>
+          <w:ilvl w:val="2"/>
+          <w:numId w:val="6"/>
+        </w:numPr>
+        <w:ind w:left="2160" w:hanging="360"/>
+      </w:pPr>
+      <w:r>
+        <w:rPr>
+          <w:rtl w:val="0"/>
+        </w:rPr>
+        <w:t xml:space="preserve">Downloaded Intellij IDEA</w:t>
+      </w:r>
+    </w:p>
+    <w:p>
+      <w:pPr>
+        <w:numPr>
+          <w:ilvl w:val="0"/>
+          <w:numId w:val="6"/>
+        </w:numPr>
+        <w:ind w:left="720" w:hanging="360"/>
+      </w:pPr>
+      <w:r>
+        <w:rPr>
+          <w:rtl w:val="0"/>
+        </w:rPr>
+        <w:t xml:space="preserve">18:00-18:30</w:t>
+      </w:r>
+    </w:p>
+    <w:p>
+      <w:pPr>
+        <w:numPr>
+          <w:ilvl w:val="1"/>
+          <w:numId w:val="6"/>
+        </w:numPr>
+        <w:ind w:left="1440" w:hanging="360"/>
+      </w:pPr>
+      <w:r>
+        <w:rPr>
+          <w:rtl w:val="0"/>
+        </w:rPr>
+        <w:t xml:space="preserve">Read through DITAA usage docs</w:t>
+      </w:r>
+    </w:p>
+    <w:p>
+      <w:pPr>
+        <w:numPr>
+          <w:ilvl w:val="1"/>
+          <w:numId w:val="6"/>
+        </w:numPr>
+        <w:ind w:left="1440" w:hanging="360"/>
+      </w:pPr>
+      <w:r>
+        <w:rPr>
+          <w:rtl w:val="0"/>
+        </w:rPr>
+        <w:t xml:space="preserve">Began skimming DITAA source code</w:t>
+      </w:r>
+    </w:p>
+    <w:p>
+      <w:pPr>
+        <w:rPr/>
+      </w:pPr>
+      <w:r>
+        <w:rPr>
+          <w:rtl w:val="0"/>
+        </w:rPr>
+      </w:r>
+    </w:p>
+    <w:p>
+      <w:pPr>
+        <w:rPr>
+          <w:b w:val="1"/>
+        </w:rPr>
+      </w:pPr>
+      <w:r>
+        <w:rPr>
+          <w:b w:val="1"/>
+          <w:rtl w:val="0"/>
+        </w:rPr>
+        <w:t xml:space="preserve">2020-09-13</w:t>
+      </w:r>
+    </w:p>
+    <w:p>
+      <w:pPr>
+        <w:numPr>
+          <w:ilvl w:val="0"/>
+          <w:numId w:val="11"/>
+        </w:numPr>
+        <w:ind w:left="720" w:hanging="360"/>
+      </w:pPr>
+      <w:r>
+        <w:rPr>
+          <w:rtl w:val="0"/>
+        </w:rPr>
+        <w:t xml:space="preserve">13:00-14:30</w:t>
+      </w:r>
+    </w:p>
+    <w:p>
+      <w:pPr>
+        <w:numPr>
+          <w:ilvl w:val="1"/>
+          <w:numId w:val="11"/>
+        </w:numPr>
+        <w:ind w:left="1440" w:hanging="360"/>
+      </w:pPr>
+      <w:r>
+        <w:rPr>
+          <w:rtl w:val="0"/>
+        </w:rPr>
+        <w:t xml:space="preserve">Held team meeting on Discord - see meeting minutes</w:t>
+      </w:r>
+    </w:p>
+    <w:p>
+      <w:pPr>
+        <w:rPr/>
+      </w:pPr>
+      <w:r>
+        <w:rPr>
+          <w:rtl w:val="0"/>
+        </w:rPr>
+      </w:r>
+    </w:p>
+    <w:p>
+      <w:pPr>
+        <w:rPr>
+          <w:b w:val="1"/>
+        </w:rPr>
+      </w:pPr>
+      <w:r>
+        <w:rPr>
+          <w:b w:val="1"/>
+          <w:rtl w:val="0"/>
+        </w:rPr>
+        <w:t xml:space="preserve">2020-09-14</w:t>
+      </w:r>
+    </w:p>
+    <w:p>
+      <w:pPr>
+        <w:numPr>
+          <w:ilvl w:val="0"/>
+          <w:numId w:val="14"/>
+        </w:numPr>
+        <w:ind w:left="720" w:hanging="360"/>
+      </w:pPr>
+      <w:r>
+        <w:rPr>
+          <w:rtl w:val="0"/>
+        </w:rPr>
+        <w:t xml:space="preserve">16:30-17:00</w:t>
+      </w:r>
+    </w:p>
+    <w:p>
+      <w:pPr>
+        <w:numPr>
+          <w:ilvl w:val="1"/>
+          <w:numId w:val="14"/>
+        </w:numPr>
+        <w:ind w:left="1440" w:hanging="360"/>
+      </w:pPr>
+      <w:r>
+        <w:rPr>
+          <w:rtl w:val="0"/>
+        </w:rPr>
+        <w:t xml:space="preserve">Read deeper into the Requirements Specification example in the appendices of the Marsic book</w:t>
+      </w:r>
+    </w:p>
+    <w:p>
+      <w:pPr>
+        <w:rPr/>
+      </w:pPr>
+      <w:r>
+        <w:rPr>
+          <w:rtl w:val="0"/>
+        </w:rPr>
+      </w:r>
+    </w:p>
+    <w:p>
+      <w:pPr>
+        <w:rPr/>
+      </w:pPr>
+      <w:r>
+        <w:rPr>
+          <w:b w:val="1"/>
+          <w:rtl w:val="0"/>
+        </w:rPr>
+        <w:t xml:space="preserve">2020-09-16</w:t>
+      </w:r>
+      <w:r>
+        <w:rPr>
+          <w:rtl w:val="0"/>
+        </w:rPr>
+      </w:r>
+    </w:p>
+    <w:p>
+      <w:pPr>
+        <w:numPr>
+          <w:ilvl w:val="0"/>
+          <w:numId w:val="13"/>
+        </w:numPr>
+        <w:ind w:left="720" w:hanging="360"/>
+      </w:pPr>
+      <w:r>
+        <w:rPr>
+          <w:rtl w:val="0"/>
+        </w:rPr>
+        <w:t xml:space="preserve">19:00-21:00</w:t>
+      </w:r>
+    </w:p>
+    <w:p>
+      <w:pPr>
+        <w:numPr>
+          <w:ilvl w:val="1"/>
+          <w:numId w:val="13"/>
+        </w:numPr>
+        <w:ind w:left="1440" w:hanging="360"/>
+      </w:pPr>
+      <w:r>
+        <w:rPr>
+          <w:rtl w:val="0"/>
+        </w:rPr>
+        <w:t xml:space="preserve">Produced initial draft requirements table based on the DITAA documentation of features</w:t>
+      </w:r>
+    </w:p>
+    <w:p>
+      <w:pPr>
+        <w:numPr>
+          <w:ilvl w:val="1"/>
+          <w:numId w:val="13"/>
+        </w:numPr>
+        <w:ind w:left="1440" w:hanging="360"/>
+      </w:pPr>
+      <w:r>
+        <w:rPr>
+          <w:rtl w:val="0"/>
+        </w:rPr>
+        <w:t xml:space="preserve">Took a second pass over the initial draft to consolidate/re-number based on related requirements (e.g. refactor REQX, REQY, REQZ into REQX, REQX.1, REQX.2)</w:t>
+      </w:r>
+    </w:p>
+    <w:p>
+      <w:pPr>
+        <w:numPr>
+          <w:ilvl w:val="1"/>
+          <w:numId w:val="13"/>
+        </w:numPr>
+        <w:ind w:left="1440" w:hanging="360"/>
+      </w:pPr>
+      <w:r>
+        <w:rPr>
+          <w:rtl w:val="0"/>
+        </w:rPr>
+        <w:t xml:space="preserve">Created draft Use Case diagram</w:t>
+      </w:r>
+    </w:p>
+    <w:p>
+      <w:pPr>
+        <w:numPr>
+          <w:ilvl w:val="2"/>
+          <w:numId w:val="13"/>
+        </w:numPr>
+        <w:ind w:left="2160" w:hanging="360"/>
+      </w:pPr>
+      <w:r>
+        <w:rPr>
+          <w:rtl w:val="0"/>
+        </w:rPr>
+        <w:t xml:space="preserve">Identified very few use cases for DITAA; it is simple software</w:t>
+      </w:r>
+    </w:p>
+    <w:p>
+      <w:pPr>
+        <w:numPr>
+          <w:ilvl w:val="1"/>
+          <w:numId w:val="13"/>
+        </w:numPr>
+        <w:ind w:left="1440" w:hanging="360"/>
+      </w:pPr>
+      <w:r>
+        <w:rPr>
+          <w:rtl w:val="0"/>
+        </w:rPr>
+        <w:t xml:space="preserve">Started draft document for Requirements deliverable</w:t>
+      </w:r>
+    </w:p>
+    <w:p>
+      <w:pPr>
+        <w:numPr>
+          <w:ilvl w:val="2"/>
+          <w:numId w:val="13"/>
+        </w:numPr>
+        <w:ind w:left="2160" w:hanging="360"/>
+      </w:pPr>
+      <w:r>
+        <w:rPr>
+          <w:rtl w:val="0"/>
+        </w:rPr>
+        <w:t xml:space="preserve">Included both artifacts mentioned above</w:t>
+      </w:r>
+    </w:p>
+    <w:p>
+      <w:pPr>
+        <w:rPr/>
+      </w:pPr>
+      <w:r>
+        <w:rPr>
+          <w:rtl w:val="0"/>
+        </w:rPr>
+      </w:r>
+    </w:p>
+    <w:p>
+      <w:pPr>
+        <w:rPr>
+          <w:sz w:val="32"/>
+          <w:szCs w:val="32"/>
+        </w:rPr>
+      </w:pPr>
+      <w:r>
+        <w:rPr>
+          <w:rtl w:val="0"/>
+        </w:rPr>
+      </w:r>
+    </w:p>
+    <w:p>
+      <w:pPr>
+        <w:rPr>
+          <w:sz w:val="32"/>
+          <w:szCs w:val="32"/>
+        </w:rPr>
+      </w:pPr>
+      <w:r>
+        <w:rPr>
+          <w:sz w:val="32"/>
+          <w:szCs w:val="32"/>
+          <w:rtl w:val="0"/>
+        </w:rPr>
+        <w:t xml:space="preserve">Christopher Menart</w:t>
+      </w:r>
+    </w:p>
+    <w:p>
+      <w:pPr>
+        <w:rPr>
+          <w:b w:val="1"/>
+        </w:rPr>
+      </w:pPr>
+      <w:r>
+        <w:rPr>
+          <w:rtl w:val="0"/>
+        </w:rPr>
+      </w:r>
+    </w:p>
+    <w:p>
+      <w:pPr>
+        <w:rPr>
+          <w:b w:val="1"/>
+        </w:rPr>
+      </w:pPr>
+      <w:r>
+        <w:rPr>
+          <w:b w:val="1"/>
+          <w:rtl w:val="0"/>
+        </w:rPr>
+        <w:t xml:space="preserve">2020-08-30</w:t>
+      </w:r>
+    </w:p>
+    <w:p>
+      <w:pPr>
+        <w:numPr>
+          <w:ilvl w:val="0"/>
+          <w:numId w:val="4"/>
+        </w:numPr>
+        <w:ind w:left="720" w:hanging="360"/>
+        <w:rPr/>
+      </w:pPr>
+      <w:r>
+        <w:rPr>
+          <w:rtl w:val="0"/>
+        </w:rPr>
+        <w:t xml:space="preserve">Installed Intellij IDEA</w:t>
+      </w:r>
+    </w:p>
+    <w:p>
+      <w:pPr>
+        <w:numPr>
+          <w:ilvl w:val="1"/>
+          <w:numId w:val="4"/>
+        </w:numPr>
+        <w:ind w:left="1440" w:hanging="360"/>
+        <w:rPr/>
+      </w:pPr>
+      <w:r>
+        <w:rPr>
+          <w:rtl w:val="0"/>
+        </w:rPr>
+        <w:t xml:space="preserve">Initial impressions are positive; this IDE has a similar feel to PyCharm does not obstruct editing</w:t>
+      </w:r>
+    </w:p>
+    <w:p>
+      <w:pPr>
+        <w:numPr>
+          <w:ilvl w:val="2"/>
+          <w:numId w:val="4"/>
+        </w:numPr>
+        <w:ind w:left="2160" w:hanging="360"/>
+        <w:rPr>
+          <w:u w:val="none"/>
+        </w:rPr>
+      </w:pPr>
+      <w:r>
+        <w:rPr>
+          <w:rtl w:val="0"/>
+        </w:rPr>
+        <w:t xml:space="preserve">Later realize that PyCharm and IDEA are in fact closely related</w:t>
+      </w:r>
+    </w:p>
+    <w:p>
+      <w:pPr>
+        <w:rPr>
+          <w:b w:val="1"/>
+        </w:rPr>
+      </w:pPr>
+      <w:r>
+        <w:rPr>
+          <w:rtl w:val="0"/>
+        </w:rPr>
+      </w:r>
+    </w:p>
+    <w:p>
+      <w:pPr>
+        <w:rPr>
+          <w:b w:val="1"/>
+        </w:rPr>
+      </w:pPr>
+      <w:r>
+        <w:rPr>
+          <w:b w:val="1"/>
+          <w:rtl w:val="0"/>
+        </w:rPr>
+        <w:t xml:space="preserve">2020-09-12</w:t>
       </w:r>
     </w:p>
     <w:p>
@@ -2505,16 +3427,13 @@
           <w:numId w:val="1"/>
         </w:numPr>
         <w:ind w:left="720" w:hanging="360"/>
-        <w:jc w:val="left"/>
-        <w:rPr>
-          <w:u w:val="none"/>
-        </w:rPr>
-      </w:pPr>
-      <w:r>
-        <w:rPr>
-          <w:rtl w:val="0"/>
-        </w:rPr>
-        <w:t xml:space="preserve">Adding Design-by-Contract specifications to each class, including class invariants, pre-conditions, post-conditions, and loop invariants?</w:t>
+        <w:rPr/>
+      </w:pPr>
+      <w:r>
+        <w:rPr>
+          <w:rtl w:val="0"/>
+        </w:rPr>
+        <w:t xml:space="preserve">Downloaded DITAA source code</w:t>
       </w:r>
     </w:p>
     <w:p>
@@ -2524,7 +3443,558 @@
           <w:numId w:val="1"/>
         </w:numPr>
         <w:ind w:left="720" w:hanging="360"/>
+        <w:rPr>
+          <w:u w:val="none"/>
+        </w:rPr>
+      </w:pPr>
+      <w:r>
+        <w:rPr>
+          <w:rtl w:val="0"/>
+        </w:rPr>
+        <w:t xml:space="preserve">Installed and ran Doxygen on DITAA source code</w:t>
+      </w:r>
+    </w:p>
+    <w:p>
+      <w:pPr>
+        <w:rPr/>
+      </w:pPr>
+      <w:r>
+        <w:rPr>
+          <w:rtl w:val="0"/>
+        </w:rPr>
+      </w:r>
+    </w:p>
+    <w:p>
+      <w:pPr>
+        <w:rPr>
+          <w:b w:val="1"/>
+        </w:rPr>
+      </w:pPr>
+      <w:r>
+        <w:rPr>
+          <w:b w:val="1"/>
+          <w:rtl w:val="0"/>
+        </w:rPr>
+        <w:t xml:space="preserve">2020-09-13</w:t>
+      </w:r>
+    </w:p>
+    <w:p>
+      <w:pPr>
+        <w:numPr>
+          <w:ilvl w:val="0"/>
+          <w:numId w:val="12"/>
+        </w:numPr>
+        <w:ind w:left="720" w:hanging="360"/>
+        <w:rPr/>
+      </w:pPr>
+      <w:r>
+        <w:rPr>
+          <w:rtl w:val="0"/>
+        </w:rPr>
+        <w:t xml:space="preserve">Compiled DITAA source code</w:t>
+      </w:r>
+    </w:p>
+    <w:p>
+      <w:pPr>
+        <w:numPr>
+          <w:ilvl w:val="1"/>
+          <w:numId w:val="12"/>
+        </w:numPr>
+        <w:ind w:left="1440" w:hanging="360"/>
+        <w:rPr>
+          <w:u w:val="none"/>
+        </w:rPr>
+      </w:pPr>
+      <w:r>
+        <w:rPr>
+          <w:rtl w:val="0"/>
+        </w:rPr>
+        <w:t xml:space="preserve">Need to link com.sun.javadoc in order to compile successfully</w:t>
+      </w:r>
+    </w:p>
+    <w:p>
+      <w:pPr>
+        <w:numPr>
+          <w:ilvl w:val="0"/>
+          <w:numId w:val="12"/>
+        </w:numPr>
+        <w:ind w:left="720" w:hanging="360"/>
+        <w:rPr>
+          <w:u w:val="none"/>
+        </w:rPr>
+      </w:pPr>
+      <w:r>
+        <w:rPr>
+          <w:rtl w:val="0"/>
+        </w:rPr>
+        <w:t xml:space="preserve">Held team meeting on Discord--see meeting minutes</w:t>
+      </w:r>
+    </w:p>
+    <w:p>
+      <w:pPr>
+        <w:rPr/>
+      </w:pPr>
+      <w:r>
+        <w:rPr>
+          <w:rtl w:val="0"/>
+        </w:rPr>
+      </w:r>
+    </w:p>
+    <w:p>
+      <w:pPr>
+        <w:rPr>
+          <w:b w:val="1"/>
+        </w:rPr>
+      </w:pPr>
+      <w:r>
+        <w:rPr>
+          <w:b w:val="1"/>
+          <w:rtl w:val="0"/>
+        </w:rPr>
+        <w:t xml:space="preserve">2020-09-15</w:t>
+      </w:r>
+    </w:p>
+    <w:p>
+      <w:pPr>
+        <w:numPr>
+          <w:ilvl w:val="0"/>
+          <w:numId w:val="7"/>
+        </w:numPr>
+        <w:ind w:left="720" w:hanging="360"/>
+        <w:rPr/>
+      </w:pPr>
+      <w:r>
+        <w:rPr>
+          <w:rtl w:val="0"/>
+        </w:rPr>
+        <w:t xml:space="preserve">Initial read of DITAA source code</w:t>
+      </w:r>
+    </w:p>
+    <w:p>
+      <w:pPr>
+        <w:numPr>
+          <w:ilvl w:val="1"/>
+          <w:numId w:val="7"/>
+        </w:numPr>
+        <w:ind w:left="1440" w:hanging="360"/>
+        <w:rPr>
+          <w:u w:val="none"/>
+        </w:rPr>
+      </w:pPr>
+      <w:r>
+        <w:rPr>
+          <w:rtl w:val="0"/>
+        </w:rPr>
+        <w:t xml:space="preserve">Code is already quite clean by real-world standards. Code is sufficiently commented, classes are generally clear. </w:t>
+      </w:r>
+    </w:p>
+    <w:p>
+      <w:pPr>
+        <w:numPr>
+          <w:ilvl w:val="1"/>
+          <w:numId w:val="7"/>
+        </w:numPr>
+        <w:ind w:left="1440" w:hanging="360"/>
+        <w:rPr>
+          <w:u w:val="none"/>
+        </w:rPr>
+      </w:pPr>
+      <w:r>
+        <w:rPr>
+          <w:rtl w:val="0"/>
+        </w:rPr>
+        <w:t xml:space="preserve">No obvious cases of egregious design such as lots of global variables</w:t>
+      </w:r>
+    </w:p>
+    <w:p>
+      <w:pPr>
+        <w:numPr>
+          <w:ilvl w:val="1"/>
+          <w:numId w:val="7"/>
+        </w:numPr>
+        <w:ind w:left="1440" w:hanging="360"/>
+        <w:rPr>
+          <w:u w:val="none"/>
+        </w:rPr>
+      </w:pPr>
+      <w:r>
+        <w:rPr>
+          <w:rtl w:val="0"/>
+        </w:rPr>
+        <w:t xml:space="preserve">Possibly one demi-god class? ‘Diagram’ is rather long for one class, mainly constructor.</w:t>
+      </w:r>
+    </w:p>
+    <w:p>
+      <w:pPr>
+        <w:numPr>
+          <w:ilvl w:val="2"/>
+          <w:numId w:val="7"/>
+        </w:numPr>
+        <w:ind w:left="2160" w:hanging="360"/>
+        <w:rPr>
+          <w:u w:val="none"/>
+        </w:rPr>
+      </w:pPr>
+      <w:r>
+        <w:rPr>
+          <w:rtl w:val="0"/>
+        </w:rPr>
+        <w:t xml:space="preserve">Possible target for refactoring</w:t>
+      </w:r>
+    </w:p>
+    <w:p>
+      <w:pPr>
+        <w:ind w:left="0" w:firstLine="0"/>
+        <w:rPr/>
+      </w:pPr>
+      <w:r>
+        <w:rPr>
+          <w:rtl w:val="0"/>
+        </w:rPr>
+      </w:r>
+    </w:p>
+    <w:p>
+      <w:pPr>
+        <w:ind w:left="0" w:firstLine="0"/>
+        <w:rPr/>
+      </w:pPr>
+      <w:r>
+        <w:rPr>
+          <w:b w:val="1"/>
+          <w:rtl w:val="0"/>
+        </w:rPr>
+        <w:t xml:space="preserve">2020-09-17</w:t>
+      </w:r>
+      <w:r>
+        <w:rPr>
+          <w:rtl w:val="0"/>
+        </w:rPr>
+      </w:r>
+    </w:p>
+    <w:p>
+      <w:pPr>
+        <w:numPr>
+          <w:ilvl w:val="0"/>
+          <w:numId w:val="16"/>
+        </w:numPr>
+        <w:ind w:left="720" w:hanging="360"/>
+        <w:rPr>
+          <w:u w:val="none"/>
+        </w:rPr>
+      </w:pPr>
+      <w:r>
+        <w:rPr>
+          <w:rtl w:val="0"/>
+        </w:rPr>
+        <w:t xml:space="preserve">Reviewed initial functional requirements from Brad, added 1 new Req </w:t>
+      </w:r>
+    </w:p>
+    <w:p>
+      <w:pPr>
+        <w:numPr>
+          <w:ilvl w:val="0"/>
+          <w:numId w:val="16"/>
+        </w:numPr>
+        <w:ind w:left="720" w:hanging="360"/>
+        <w:rPr>
+          <w:u w:val="none"/>
+        </w:rPr>
+      </w:pPr>
+      <w:r>
+        <w:rPr>
+          <w:rtl w:val="0"/>
+        </w:rPr>
+        <w:t xml:space="preserve">Added non-functional requirements (as dictated by project givens)</w:t>
+      </w:r>
+    </w:p>
+    <w:p>
+      <w:pPr>
+        <w:numPr>
+          <w:ilvl w:val="0"/>
+          <w:numId w:val="16"/>
+        </w:numPr>
+        <w:ind w:left="720" w:hanging="360"/>
+        <w:rPr>
+          <w:u w:val="none"/>
+        </w:rPr>
+      </w:pPr>
+      <w:r>
+        <w:rPr>
+          <w:rtl w:val="0"/>
+        </w:rPr>
+        <w:t xml:space="preserve">Add initial discussion of possible maintenance improvements</w:t>
+      </w:r>
+    </w:p>
+    <w:p>
+      <w:pPr>
+        <w:ind w:left="0" w:firstLine="0"/>
+        <w:rPr/>
+      </w:pPr>
+      <w:r>
+        <w:rPr>
+          <w:rtl w:val="0"/>
+        </w:rPr>
+      </w:r>
+    </w:p>
+    <w:p>
+      <w:pPr>
+        <w:ind w:left="0" w:firstLine="0"/>
+        <w:rPr>
+          <w:b w:val="1"/>
+        </w:rPr>
+      </w:pPr>
+      <w:r>
+        <w:rPr>
+          <w:b w:val="1"/>
+          <w:rtl w:val="0"/>
+        </w:rPr>
+        <w:t xml:space="preserve">2020-9-21</w:t>
+      </w:r>
+    </w:p>
+    <w:p>
+      <w:pPr>
+        <w:numPr>
+          <w:ilvl w:val="0"/>
+          <w:numId w:val="2"/>
+        </w:numPr>
+        <w:ind w:left="720" w:hanging="360"/>
+        <w:rPr>
+          <w:u w:val="none"/>
+        </w:rPr>
+      </w:pPr>
+      <w:r>
+        <w:rPr>
+          <w:rtl w:val="0"/>
+        </w:rPr>
+        <w:t xml:space="preserve">Added initial proposed new functional requirements</w:t>
+      </w:r>
+    </w:p>
+    <w:p>
+      <w:pPr>
+        <w:rPr/>
+      </w:pPr>
+      <w:r>
+        <w:rPr>
+          <w:rtl w:val="0"/>
+        </w:rPr>
+      </w:r>
+    </w:p>
+    <w:p>
+      <w:pPr>
+        <w:rPr/>
+      </w:pPr>
+      <w:r>
+        <w:rPr>
+          <w:rtl w:val="0"/>
+        </w:rPr>
+      </w:r>
+    </w:p>
+    <w:p>
+      <w:pPr>
+        <w:rPr>
+          <w:sz w:val="32"/>
+          <w:szCs w:val="32"/>
+        </w:rPr>
+      </w:pPr>
+      <w:r>
+        <w:rPr>
+          <w:sz w:val="32"/>
+          <w:szCs w:val="32"/>
+          <w:rtl w:val="0"/>
+        </w:rPr>
+        <w:t xml:space="preserve">Daniel Longendelpher</w:t>
+      </w:r>
+    </w:p>
+    <w:p>
+      <w:pPr>
+        <w:rPr>
+          <w:sz w:val="32"/>
+          <w:szCs w:val="32"/>
+        </w:rPr>
+      </w:pPr>
+      <w:r>
+        <w:rPr>
+          <w:rtl w:val="0"/>
+        </w:rPr>
+      </w:r>
+    </w:p>
+    <w:p>
+      <w:pPr>
+        <w:rPr>
+          <w:sz w:val="32"/>
+          <w:szCs w:val="32"/>
+        </w:rPr>
+      </w:pPr>
+      <w:r>
+        <w:rPr>
+          <w:b w:val="1"/>
+          <w:rtl w:val="0"/>
+        </w:rPr>
+        <w:t xml:space="preserve">2020-09-02</w:t>
+      </w:r>
+      <w:r>
+        <w:rPr>
+          <w:rtl w:val="0"/>
+        </w:rPr>
+      </w:r>
+    </w:p>
+    <w:p>
+      <w:pPr>
+        <w:keepNext w:val="0"/>
+        <w:keepLines w:val="0"/>
+        <w:widowControl w:val="1"/>
+        <w:numPr>
+          <w:ilvl w:val="0"/>
+          <w:numId w:val="2"/>
+        </w:numPr>
+        <w:pBdr>
+          <w:top w:space="0" w:sz="0" w:val="nil"/>
+          <w:left w:space="0" w:sz="0" w:val="nil"/>
+          <w:bottom w:space="0" w:sz="0" w:val="nil"/>
+          <w:right w:space="0" w:sz="0" w:val="nil"/>
+          <w:between w:space="0" w:sz="0" w:val="nil"/>
+        </w:pBdr>
+        <w:shd w:fill="auto" w:val="clear"/>
+        <w:spacing w:after="0" w:before="0" w:line="276" w:lineRule="auto"/>
+        <w:ind w:left="720" w:right="0" w:hanging="360"/>
         <w:jc w:val="left"/>
+      </w:pPr>
+      <w:r>
+        <w:rPr>
+          <w:rtl w:val="0"/>
+        </w:rPr>
+        <w:t xml:space="preserve">12:00-12:30</w:t>
+      </w:r>
+    </w:p>
+    <w:p>
+      <w:pPr>
+        <w:keepNext w:val="0"/>
+        <w:keepLines w:val="0"/>
+        <w:widowControl w:val="1"/>
+        <w:numPr>
+          <w:ilvl w:val="1"/>
+          <w:numId w:val="2"/>
+        </w:numPr>
+        <w:pBdr>
+          <w:top w:space="0" w:sz="0" w:val="nil"/>
+          <w:left w:space="0" w:sz="0" w:val="nil"/>
+          <w:bottom w:space="0" w:sz="0" w:val="nil"/>
+          <w:right w:space="0" w:sz="0" w:val="nil"/>
+          <w:between w:space="0" w:sz="0" w:val="nil"/>
+        </w:pBdr>
+        <w:shd w:fill="auto" w:val="clear"/>
+        <w:spacing w:after="0" w:before="0" w:line="276" w:lineRule="auto"/>
+        <w:ind w:left="1440" w:right="0" w:hanging="360"/>
+        <w:jc w:val="left"/>
+      </w:pPr>
+      <w:r>
+        <w:rPr>
+          <w:rtl w:val="0"/>
+        </w:rPr>
+        <w:t xml:space="preserve">Created Team Discord Channel</w:t>
+      </w:r>
+    </w:p>
+    <w:p>
+      <w:pPr>
+        <w:keepNext w:val="0"/>
+        <w:keepLines w:val="0"/>
+        <w:widowControl w:val="1"/>
+        <w:pBdr>
+          <w:top w:space="0" w:sz="0" w:val="nil"/>
+          <w:left w:space="0" w:sz="0" w:val="nil"/>
+          <w:bottom w:space="0" w:sz="0" w:val="nil"/>
+          <w:right w:space="0" w:sz="0" w:val="nil"/>
+          <w:between w:space="0" w:sz="0" w:val="nil"/>
+        </w:pBdr>
+        <w:shd w:fill="auto" w:val="clear"/>
+        <w:spacing w:after="0" w:before="0" w:line="276" w:lineRule="auto"/>
+        <w:ind w:left="0" w:right="0" w:firstLine="0"/>
+        <w:jc w:val="left"/>
+        <w:rPr/>
+      </w:pPr>
+      <w:r>
+        <w:rPr>
+          <w:rtl w:val="0"/>
+        </w:rPr>
+      </w:r>
+    </w:p>
+    <w:p>
+      <w:pPr>
+        <w:keepNext w:val="0"/>
+        <w:keepLines w:val="0"/>
+        <w:widowControl w:val="1"/>
+        <w:pBdr>
+          <w:top w:space="0" w:sz="0" w:val="nil"/>
+          <w:left w:space="0" w:sz="0" w:val="nil"/>
+          <w:bottom w:space="0" w:sz="0" w:val="nil"/>
+          <w:right w:space="0" w:sz="0" w:val="nil"/>
+          <w:between w:space="0" w:sz="0" w:val="nil"/>
+        </w:pBdr>
+        <w:shd w:fill="auto" w:val="clear"/>
+        <w:spacing w:after="0" w:before="0" w:line="276" w:lineRule="auto"/>
+        <w:ind w:left="0" w:right="0" w:firstLine="0"/>
+        <w:jc w:val="left"/>
+        <w:rPr>
+          <w:b w:val="1"/>
+        </w:rPr>
+      </w:pPr>
+      <w:r>
+        <w:rPr>
+          <w:b w:val="1"/>
+          <w:rtl w:val="0"/>
+        </w:rPr>
+        <w:t xml:space="preserve">2020-09-13</w:t>
+      </w:r>
+    </w:p>
+    <w:p>
+      <w:pPr>
+        <w:keepNext w:val="0"/>
+        <w:keepLines w:val="0"/>
+        <w:widowControl w:val="1"/>
+        <w:numPr>
+          <w:ilvl w:val="0"/>
+          <w:numId w:val="3"/>
+        </w:numPr>
+        <w:pBdr>
+          <w:top w:space="0" w:sz="0" w:val="nil"/>
+          <w:left w:space="0" w:sz="0" w:val="nil"/>
+          <w:bottom w:space="0" w:sz="0" w:val="nil"/>
+          <w:right w:space="0" w:sz="0" w:val="nil"/>
+          <w:between w:space="0" w:sz="0" w:val="nil"/>
+        </w:pBdr>
+        <w:shd w:fill="auto" w:val="clear"/>
+        <w:spacing w:after="0" w:before="0" w:line="276" w:lineRule="auto"/>
+        <w:ind w:left="720" w:right="0" w:hanging="360"/>
+        <w:jc w:val="left"/>
+        <w:rPr/>
+      </w:pPr>
+      <w:r>
+        <w:rPr>
+          <w:rtl w:val="0"/>
+        </w:rPr>
+        <w:t xml:space="preserve">13:00-14:30</w:t>
+      </w:r>
+    </w:p>
+    <w:p>
+      <w:pPr>
+        <w:keepNext w:val="0"/>
+        <w:keepLines w:val="0"/>
+        <w:widowControl w:val="1"/>
+        <w:numPr>
+          <w:ilvl w:val="1"/>
+          <w:numId w:val="3"/>
+        </w:numPr>
+        <w:pBdr>
+          <w:top w:space="0" w:sz="0" w:val="nil"/>
+          <w:left w:space="0" w:sz="0" w:val="nil"/>
+          <w:bottom w:space="0" w:sz="0" w:val="nil"/>
+          <w:right w:space="0" w:sz="0" w:val="nil"/>
+          <w:between w:space="0" w:sz="0" w:val="nil"/>
+        </w:pBdr>
+        <w:shd w:fill="auto" w:val="clear"/>
+        <w:spacing w:after="0" w:before="0" w:line="276" w:lineRule="auto"/>
+        <w:ind w:left="1440" w:right="0" w:hanging="360"/>
+        <w:jc w:val="left"/>
         <w:rPr>
           <w:u w:val="none"/>
         </w:rPr>
@@ -2533,7 +4003,345 @@
         <w:rPr>
           <w:rtl w:val="0"/>
         </w:rPr>
-        <w:t xml:space="preserve">Reviewing the class structure--possibly consolidating classes, creating new ones (I couldn’t find any easy opportunities on first pass. Code is actually pretty clean already)</w:t>
+        <w:t xml:space="preserve">Team meeting on Discord</w:t>
+      </w:r>
+    </w:p>
+    <w:p>
+      <w:pPr>
+        <w:keepNext w:val="0"/>
+        <w:keepLines w:val="0"/>
+        <w:widowControl w:val="1"/>
+        <w:numPr>
+          <w:ilvl w:val="1"/>
+          <w:numId w:val="3"/>
+        </w:numPr>
+        <w:pBdr>
+          <w:top w:space="0" w:sz="0" w:val="nil"/>
+          <w:left w:space="0" w:sz="0" w:val="nil"/>
+          <w:bottom w:space="0" w:sz="0" w:val="nil"/>
+          <w:right w:space="0" w:sz="0" w:val="nil"/>
+          <w:between w:space="0" w:sz="0" w:val="nil"/>
+        </w:pBdr>
+        <w:shd w:fill="auto" w:val="clear"/>
+        <w:spacing w:after="0" w:before="0" w:line="276" w:lineRule="auto"/>
+        <w:ind w:left="1440" w:right="0" w:hanging="360"/>
+        <w:jc w:val="left"/>
+        <w:rPr>
+          <w:u w:val="none"/>
+        </w:rPr>
+      </w:pPr>
+      <w:r>
+        <w:rPr>
+          <w:rtl w:val="0"/>
+        </w:rPr>
+        <w:t xml:space="preserve">Took action items to ask requirements questions on discussion forums and to look over DITAA code</w:t>
+      </w:r>
+    </w:p>
+    <w:p>
+      <w:pPr>
+        <w:keepNext w:val="0"/>
+        <w:keepLines w:val="0"/>
+        <w:widowControl w:val="1"/>
+        <w:pBdr>
+          <w:top w:space="0" w:sz="0" w:val="nil"/>
+          <w:left w:space="0" w:sz="0" w:val="nil"/>
+          <w:bottom w:space="0" w:sz="0" w:val="nil"/>
+          <w:right w:space="0" w:sz="0" w:val="nil"/>
+          <w:between w:space="0" w:sz="0" w:val="nil"/>
+        </w:pBdr>
+        <w:shd w:fill="auto" w:val="clear"/>
+        <w:spacing w:after="0" w:before="0" w:line="276" w:lineRule="auto"/>
+        <w:ind w:left="0" w:right="0" w:firstLine="0"/>
+        <w:jc w:val="left"/>
+        <w:rPr/>
+      </w:pPr>
+      <w:r>
+        <w:rPr>
+          <w:rtl w:val="0"/>
+        </w:rPr>
+      </w:r>
+    </w:p>
+    <w:p>
+      <w:pPr>
+        <w:keepNext w:val="0"/>
+        <w:keepLines w:val="0"/>
+        <w:widowControl w:val="1"/>
+        <w:pBdr>
+          <w:top w:space="0" w:sz="0" w:val="nil"/>
+          <w:left w:space="0" w:sz="0" w:val="nil"/>
+          <w:bottom w:space="0" w:sz="0" w:val="nil"/>
+          <w:right w:space="0" w:sz="0" w:val="nil"/>
+          <w:between w:space="0" w:sz="0" w:val="nil"/>
+        </w:pBdr>
+        <w:shd w:fill="auto" w:val="clear"/>
+        <w:spacing w:after="0" w:before="0" w:line="276" w:lineRule="auto"/>
+        <w:ind w:left="0" w:right="0" w:firstLine="0"/>
+        <w:jc w:val="left"/>
+        <w:rPr>
+          <w:b w:val="1"/>
+        </w:rPr>
+      </w:pPr>
+      <w:r>
+        <w:rPr>
+          <w:b w:val="1"/>
+          <w:rtl w:val="0"/>
+        </w:rPr>
+        <w:t xml:space="preserve">2020-09-14</w:t>
+      </w:r>
+    </w:p>
+    <w:p>
+      <w:pPr>
+        <w:keepNext w:val="0"/>
+        <w:keepLines w:val="0"/>
+        <w:widowControl w:val="1"/>
+        <w:numPr>
+          <w:ilvl w:val="0"/>
+          <w:numId w:val="9"/>
+        </w:numPr>
+        <w:pBdr>
+          <w:top w:space="0" w:sz="0" w:val="nil"/>
+          <w:left w:space="0" w:sz="0" w:val="nil"/>
+          <w:bottom w:space="0" w:sz="0" w:val="nil"/>
+          <w:right w:space="0" w:sz="0" w:val="nil"/>
+          <w:between w:space="0" w:sz="0" w:val="nil"/>
+        </w:pBdr>
+        <w:shd w:fill="auto" w:val="clear"/>
+        <w:spacing w:after="0" w:before="0" w:line="276" w:lineRule="auto"/>
+        <w:ind w:left="720" w:right="0" w:hanging="360"/>
+        <w:jc w:val="left"/>
+        <w:rPr/>
+      </w:pPr>
+      <w:r>
+        <w:rPr>
+          <w:rtl w:val="0"/>
+        </w:rPr>
+        <w:t xml:space="preserve">10:00-13:00</w:t>
+      </w:r>
+    </w:p>
+    <w:p>
+      <w:pPr>
+        <w:keepNext w:val="0"/>
+        <w:keepLines w:val="0"/>
+        <w:widowControl w:val="1"/>
+        <w:numPr>
+          <w:ilvl w:val="1"/>
+          <w:numId w:val="9"/>
+        </w:numPr>
+        <w:pBdr>
+          <w:top w:space="0" w:sz="0" w:val="nil"/>
+          <w:left w:space="0" w:sz="0" w:val="nil"/>
+          <w:bottom w:space="0" w:sz="0" w:val="nil"/>
+          <w:right w:space="0" w:sz="0" w:val="nil"/>
+          <w:between w:space="0" w:sz="0" w:val="nil"/>
+        </w:pBdr>
+        <w:shd w:fill="auto" w:val="clear"/>
+        <w:spacing w:after="0" w:before="0" w:line="276" w:lineRule="auto"/>
+        <w:ind w:left="1440" w:right="0" w:hanging="360"/>
+        <w:jc w:val="left"/>
+        <w:rPr/>
+      </w:pPr>
+      <w:r>
+        <w:rPr>
+          <w:rtl w:val="0"/>
+        </w:rPr>
+        <w:t xml:space="preserve">Installed Intellij IDEA</w:t>
+      </w:r>
+    </w:p>
+    <w:p>
+      <w:pPr>
+        <w:keepNext w:val="0"/>
+        <w:keepLines w:val="0"/>
+        <w:widowControl w:val="1"/>
+        <w:numPr>
+          <w:ilvl w:val="1"/>
+          <w:numId w:val="9"/>
+        </w:numPr>
+        <w:pBdr>
+          <w:top w:space="0" w:sz="0" w:val="nil"/>
+          <w:left w:space="0" w:sz="0" w:val="nil"/>
+          <w:bottom w:space="0" w:sz="0" w:val="nil"/>
+          <w:right w:space="0" w:sz="0" w:val="nil"/>
+          <w:between w:space="0" w:sz="0" w:val="nil"/>
+        </w:pBdr>
+        <w:shd w:fill="auto" w:val="clear"/>
+        <w:spacing w:after="0" w:before="0" w:line="276" w:lineRule="auto"/>
+        <w:ind w:left="1440" w:right="0" w:hanging="360"/>
+        <w:jc w:val="left"/>
+        <w:rPr/>
+      </w:pPr>
+      <w:r>
+        <w:rPr>
+          <w:rtl w:val="0"/>
+        </w:rPr>
+        <w:t xml:space="preserve">Downloaded and compiled DITAA source code</w:t>
+      </w:r>
+    </w:p>
+    <w:p>
+      <w:pPr>
+        <w:keepNext w:val="0"/>
+        <w:keepLines w:val="0"/>
+        <w:widowControl w:val="1"/>
+        <w:pBdr>
+          <w:top w:space="0" w:sz="0" w:val="nil"/>
+          <w:left w:space="0" w:sz="0" w:val="nil"/>
+          <w:bottom w:space="0" w:sz="0" w:val="nil"/>
+          <w:right w:space="0" w:sz="0" w:val="nil"/>
+          <w:between w:space="0" w:sz="0" w:val="nil"/>
+        </w:pBdr>
+        <w:shd w:fill="auto" w:val="clear"/>
+        <w:spacing w:after="0" w:before="0" w:line="276" w:lineRule="auto"/>
+        <w:ind w:right="0"/>
+        <w:jc w:val="left"/>
+        <w:rPr/>
+      </w:pPr>
+      <w:r>
+        <w:rPr>
+          <w:rtl w:val="0"/>
+        </w:rPr>
+      </w:r>
+    </w:p>
+    <w:p>
+      <w:pPr>
+        <w:keepNext w:val="0"/>
+        <w:keepLines w:val="0"/>
+        <w:widowControl w:val="1"/>
+        <w:pBdr>
+          <w:top w:space="0" w:sz="0" w:val="nil"/>
+          <w:left w:space="0" w:sz="0" w:val="nil"/>
+          <w:bottom w:space="0" w:sz="0" w:val="nil"/>
+          <w:right w:space="0" w:sz="0" w:val="nil"/>
+          <w:between w:space="0" w:sz="0" w:val="nil"/>
+        </w:pBdr>
+        <w:shd w:fill="auto" w:val="clear"/>
+        <w:spacing w:after="0" w:before="0" w:line="276" w:lineRule="auto"/>
+        <w:ind w:right="0"/>
+        <w:jc w:val="left"/>
+        <w:rPr>
+          <w:b w:val="1"/>
+        </w:rPr>
+      </w:pPr>
+      <w:r>
+        <w:rPr>
+          <w:b w:val="1"/>
+          <w:rtl w:val="0"/>
+        </w:rPr>
+        <w:t xml:space="preserve">2020-09-17</w:t>
+      </w:r>
+    </w:p>
+    <w:p>
+      <w:pPr>
+        <w:keepNext w:val="0"/>
+        <w:keepLines w:val="0"/>
+        <w:widowControl w:val="1"/>
+        <w:numPr>
+          <w:ilvl w:val="0"/>
+          <w:numId w:val="5"/>
+        </w:numPr>
+        <w:pBdr>
+          <w:top w:space="0" w:sz="0" w:val="nil"/>
+          <w:left w:space="0" w:sz="0" w:val="nil"/>
+          <w:bottom w:space="0" w:sz="0" w:val="nil"/>
+          <w:right w:space="0" w:sz="0" w:val="nil"/>
+          <w:between w:space="0" w:sz="0" w:val="nil"/>
+        </w:pBdr>
+        <w:shd w:fill="auto" w:val="clear"/>
+        <w:spacing w:after="0" w:before="0" w:line="276" w:lineRule="auto"/>
+        <w:ind w:left="720" w:right="0" w:hanging="360"/>
+        <w:jc w:val="left"/>
+        <w:rPr/>
+      </w:pPr>
+      <w:r>
+        <w:rPr>
+          <w:rtl w:val="0"/>
+        </w:rPr>
+        <w:t xml:space="preserve">19:00-20:00</w:t>
+      </w:r>
+    </w:p>
+    <w:p>
+      <w:pPr>
+        <w:keepNext w:val="0"/>
+        <w:keepLines w:val="0"/>
+        <w:widowControl w:val="1"/>
+        <w:numPr>
+          <w:ilvl w:val="1"/>
+          <w:numId w:val="5"/>
+        </w:numPr>
+        <w:pBdr>
+          <w:top w:space="0" w:sz="0" w:val="nil"/>
+          <w:left w:space="0" w:sz="0" w:val="nil"/>
+          <w:bottom w:space="0" w:sz="0" w:val="nil"/>
+          <w:right w:space="0" w:sz="0" w:val="nil"/>
+          <w:between w:space="0" w:sz="0" w:val="nil"/>
+        </w:pBdr>
+        <w:shd w:fill="auto" w:val="clear"/>
+        <w:spacing w:after="0" w:before="0" w:line="276" w:lineRule="auto"/>
+        <w:ind w:left="1440" w:right="0" w:hanging="360"/>
+        <w:jc w:val="left"/>
+        <w:rPr/>
+      </w:pPr>
+      <w:r>
+        <w:rPr>
+          <w:rtl w:val="0"/>
+        </w:rPr>
+        <w:t xml:space="preserve">Reviewing requirements document</w:t>
+      </w:r>
+    </w:p>
+    <w:p>
+      <w:pPr>
+        <w:keepNext w:val="0"/>
+        <w:keepLines w:val="0"/>
+        <w:widowControl w:val="1"/>
+        <w:numPr>
+          <w:ilvl w:val="0"/>
+          <w:numId w:val="5"/>
+        </w:numPr>
+        <w:pBdr>
+          <w:top w:space="0" w:sz="0" w:val="nil"/>
+          <w:left w:space="0" w:sz="0" w:val="nil"/>
+          <w:bottom w:space="0" w:sz="0" w:val="nil"/>
+          <w:right w:space="0" w:sz="0" w:val="nil"/>
+          <w:between w:space="0" w:sz="0" w:val="nil"/>
+        </w:pBdr>
+        <w:shd w:fill="auto" w:val="clear"/>
+        <w:spacing w:after="0" w:before="0" w:line="276" w:lineRule="auto"/>
+        <w:ind w:left="720" w:right="0" w:hanging="360"/>
+        <w:jc w:val="left"/>
+        <w:rPr/>
+      </w:pPr>
+      <w:r>
+        <w:rPr>
+          <w:rtl w:val="0"/>
+        </w:rPr>
+        <w:t xml:space="preserve">21:30</w:t>
+      </w:r>
+    </w:p>
+    <w:p>
+      <w:pPr>
+        <w:keepNext w:val="0"/>
+        <w:keepLines w:val="0"/>
+        <w:widowControl w:val="1"/>
+        <w:numPr>
+          <w:ilvl w:val="1"/>
+          <w:numId w:val="5"/>
+        </w:numPr>
+        <w:pBdr>
+          <w:top w:space="0" w:sz="0" w:val="nil"/>
+          <w:left w:space="0" w:sz="0" w:val="nil"/>
+          <w:bottom w:space="0" w:sz="0" w:val="nil"/>
+          <w:right w:space="0" w:sz="0" w:val="nil"/>
+          <w:between w:space="0" w:sz="0" w:val="nil"/>
+        </w:pBdr>
+        <w:shd w:fill="auto" w:val="clear"/>
+        <w:spacing w:after="0" w:before="0" w:line="276" w:lineRule="auto"/>
+        <w:ind w:left="1440" w:right="0" w:hanging="360"/>
+        <w:jc w:val="left"/>
+        <w:rPr/>
+      </w:pPr>
+      <w:r>
+        <w:rPr>
+          <w:rtl w:val="0"/>
+        </w:rPr>
+        <w:t xml:space="preserve">Submitted initial requirements doc draft</w:t>
       </w:r>
     </w:p>
     <w:sectPr>
@@ -2550,6 +4358,776 @@
   <w:abstractNum w:abstractNumId="1">
     <w:lvl w:ilvl="0">
       <w:start w:val="1"/>
+      <w:numFmt w:val="bullet"/>
+      <w:lvlText w:val="●"/>
+      <w:lvlJc w:val="left"/>
+      <w:pPr>
+        <w:ind w:left="720" w:hanging="360"/>
+      </w:pPr>
+      <w:rPr>
+        <w:u w:val="none"/>
+      </w:rPr>
+    </w:lvl>
+    <w:lvl w:ilvl="1">
+      <w:start w:val="1"/>
+      <w:numFmt w:val="bullet"/>
+      <w:lvlText w:val="○"/>
+      <w:lvlJc w:val="left"/>
+      <w:pPr>
+        <w:ind w:left="1440" w:hanging="360"/>
+      </w:pPr>
+      <w:rPr>
+        <w:u w:val="none"/>
+      </w:rPr>
+    </w:lvl>
+    <w:lvl w:ilvl="2">
+      <w:start w:val="1"/>
+      <w:numFmt w:val="bullet"/>
+      <w:lvlText w:val="■"/>
+      <w:lvlJc w:val="left"/>
+      <w:pPr>
+        <w:ind w:left="2160" w:hanging="360"/>
+      </w:pPr>
+      <w:rPr>
+        <w:u w:val="none"/>
+      </w:rPr>
+    </w:lvl>
+    <w:lvl w:ilvl="3">
+      <w:start w:val="1"/>
+      <w:numFmt w:val="bullet"/>
+      <w:lvlText w:val="●"/>
+      <w:lvlJc w:val="left"/>
+      <w:pPr>
+        <w:ind w:left="2880" w:hanging="360"/>
+      </w:pPr>
+      <w:rPr>
+        <w:u w:val="none"/>
+      </w:rPr>
+    </w:lvl>
+    <w:lvl w:ilvl="4">
+      <w:start w:val="1"/>
+      <w:numFmt w:val="bullet"/>
+      <w:lvlText w:val="○"/>
+      <w:lvlJc w:val="left"/>
+      <w:pPr>
+        <w:ind w:left="3600" w:hanging="360"/>
+      </w:pPr>
+      <w:rPr>
+        <w:u w:val="none"/>
+      </w:rPr>
+    </w:lvl>
+    <w:lvl w:ilvl="5">
+      <w:start w:val="1"/>
+      <w:numFmt w:val="bullet"/>
+      <w:lvlText w:val="■"/>
+      <w:lvlJc w:val="left"/>
+      <w:pPr>
+        <w:ind w:left="4320" w:hanging="360"/>
+      </w:pPr>
+      <w:rPr>
+        <w:u w:val="none"/>
+      </w:rPr>
+    </w:lvl>
+    <w:lvl w:ilvl="6">
+      <w:start w:val="1"/>
+      <w:numFmt w:val="bullet"/>
+      <w:lvlText w:val="●"/>
+      <w:lvlJc w:val="left"/>
+      <w:pPr>
+        <w:ind w:left="5040" w:hanging="360"/>
+      </w:pPr>
+      <w:rPr>
+        <w:u w:val="none"/>
+      </w:rPr>
+    </w:lvl>
+    <w:lvl w:ilvl="7">
+      <w:start w:val="1"/>
+      <w:numFmt w:val="bullet"/>
+      <w:lvlText w:val="○"/>
+      <w:lvlJc w:val="left"/>
+      <w:pPr>
+        <w:ind w:left="5760" w:hanging="360"/>
+      </w:pPr>
+      <w:rPr>
+        <w:u w:val="none"/>
+      </w:rPr>
+    </w:lvl>
+    <w:lvl w:ilvl="8">
+      <w:start w:val="1"/>
+      <w:numFmt w:val="bullet"/>
+      <w:lvlText w:val="■"/>
+      <w:lvlJc w:val="left"/>
+      <w:pPr>
+        <w:ind w:left="6480" w:hanging="360"/>
+      </w:pPr>
+      <w:rPr>
+        <w:u w:val="none"/>
+      </w:rPr>
+    </w:lvl>
+  </w:abstractNum>
+  <w:abstractNum w:abstractNumId="2">
+    <w:lvl w:ilvl="0">
+      <w:start w:val="1"/>
+      <w:numFmt w:val="bullet"/>
+      <w:lvlText w:val="●"/>
+      <w:lvlJc w:val="left"/>
+      <w:pPr>
+        <w:ind w:left="720" w:hanging="360"/>
+      </w:pPr>
+      <w:rPr>
+        <w:u w:val="none"/>
+      </w:rPr>
+    </w:lvl>
+    <w:lvl w:ilvl="1">
+      <w:start w:val="1"/>
+      <w:numFmt w:val="bullet"/>
+      <w:lvlText w:val="○"/>
+      <w:lvlJc w:val="left"/>
+      <w:pPr>
+        <w:ind w:left="1440" w:hanging="360"/>
+      </w:pPr>
+      <w:rPr>
+        <w:u w:val="none"/>
+      </w:rPr>
+    </w:lvl>
+    <w:lvl w:ilvl="2">
+      <w:start w:val="1"/>
+      <w:numFmt w:val="bullet"/>
+      <w:lvlText w:val="■"/>
+      <w:lvlJc w:val="left"/>
+      <w:pPr>
+        <w:ind w:left="2160" w:hanging="360"/>
+      </w:pPr>
+      <w:rPr>
+        <w:u w:val="none"/>
+      </w:rPr>
+    </w:lvl>
+    <w:lvl w:ilvl="3">
+      <w:start w:val="1"/>
+      <w:numFmt w:val="bullet"/>
+      <w:lvlText w:val="●"/>
+      <w:lvlJc w:val="left"/>
+      <w:pPr>
+        <w:ind w:left="2880" w:hanging="360"/>
+      </w:pPr>
+      <w:rPr>
+        <w:u w:val="none"/>
+      </w:rPr>
+    </w:lvl>
+    <w:lvl w:ilvl="4">
+      <w:start w:val="1"/>
+      <w:numFmt w:val="bullet"/>
+      <w:lvlText w:val="○"/>
+      <w:lvlJc w:val="left"/>
+      <w:pPr>
+        <w:ind w:left="3600" w:hanging="360"/>
+      </w:pPr>
+      <w:rPr>
+        <w:u w:val="none"/>
+      </w:rPr>
+    </w:lvl>
+    <w:lvl w:ilvl="5">
+      <w:start w:val="1"/>
+      <w:numFmt w:val="bullet"/>
+      <w:lvlText w:val="■"/>
+      <w:lvlJc w:val="left"/>
+      <w:pPr>
+        <w:ind w:left="4320" w:hanging="360"/>
+      </w:pPr>
+      <w:rPr>
+        <w:u w:val="none"/>
+      </w:rPr>
+    </w:lvl>
+    <w:lvl w:ilvl="6">
+      <w:start w:val="1"/>
+      <w:numFmt w:val="bullet"/>
+      <w:lvlText w:val="●"/>
+      <w:lvlJc w:val="left"/>
+      <w:pPr>
+        <w:ind w:left="5040" w:hanging="360"/>
+      </w:pPr>
+      <w:rPr>
+        <w:u w:val="none"/>
+      </w:rPr>
+    </w:lvl>
+    <w:lvl w:ilvl="7">
+      <w:start w:val="1"/>
+      <w:numFmt w:val="bullet"/>
+      <w:lvlText w:val="○"/>
+      <w:lvlJc w:val="left"/>
+      <w:pPr>
+        <w:ind w:left="5760" w:hanging="360"/>
+      </w:pPr>
+      <w:rPr>
+        <w:u w:val="none"/>
+      </w:rPr>
+    </w:lvl>
+    <w:lvl w:ilvl="8">
+      <w:start w:val="1"/>
+      <w:numFmt w:val="bullet"/>
+      <w:lvlText w:val="■"/>
+      <w:lvlJc w:val="left"/>
+      <w:pPr>
+        <w:ind w:left="6480" w:hanging="360"/>
+      </w:pPr>
+      <w:rPr>
+        <w:u w:val="none"/>
+      </w:rPr>
+    </w:lvl>
+  </w:abstractNum>
+  <w:abstractNum w:abstractNumId="3">
+    <w:lvl w:ilvl="0">
+      <w:start w:val="1"/>
+      <w:numFmt w:val="bullet"/>
+      <w:lvlText w:val="●"/>
+      <w:lvlJc w:val="left"/>
+      <w:pPr>
+        <w:ind w:left="720" w:hanging="360"/>
+      </w:pPr>
+      <w:rPr>
+        <w:u w:val="none"/>
+      </w:rPr>
+    </w:lvl>
+    <w:lvl w:ilvl="1">
+      <w:start w:val="1"/>
+      <w:numFmt w:val="bullet"/>
+      <w:lvlText w:val="○"/>
+      <w:lvlJc w:val="left"/>
+      <w:pPr>
+        <w:ind w:left="1440" w:hanging="360"/>
+      </w:pPr>
+      <w:rPr>
+        <w:u w:val="none"/>
+      </w:rPr>
+    </w:lvl>
+    <w:lvl w:ilvl="2">
+      <w:start w:val="1"/>
+      <w:numFmt w:val="bullet"/>
+      <w:lvlText w:val="■"/>
+      <w:lvlJc w:val="left"/>
+      <w:pPr>
+        <w:ind w:left="2160" w:hanging="360"/>
+      </w:pPr>
+      <w:rPr>
+        <w:u w:val="none"/>
+      </w:rPr>
+    </w:lvl>
+    <w:lvl w:ilvl="3">
+      <w:start w:val="1"/>
+      <w:numFmt w:val="bullet"/>
+      <w:lvlText w:val="●"/>
+      <w:lvlJc w:val="left"/>
+      <w:pPr>
+        <w:ind w:left="2880" w:hanging="360"/>
+      </w:pPr>
+      <w:rPr>
+        <w:u w:val="none"/>
+      </w:rPr>
+    </w:lvl>
+    <w:lvl w:ilvl="4">
+      <w:start w:val="1"/>
+      <w:numFmt w:val="bullet"/>
+      <w:lvlText w:val="○"/>
+      <w:lvlJc w:val="left"/>
+      <w:pPr>
+        <w:ind w:left="3600" w:hanging="360"/>
+      </w:pPr>
+      <w:rPr>
+        <w:u w:val="none"/>
+      </w:rPr>
+    </w:lvl>
+    <w:lvl w:ilvl="5">
+      <w:start w:val="1"/>
+      <w:numFmt w:val="bullet"/>
+      <w:lvlText w:val="■"/>
+      <w:lvlJc w:val="left"/>
+      <w:pPr>
+        <w:ind w:left="4320" w:hanging="360"/>
+      </w:pPr>
+      <w:rPr>
+        <w:u w:val="none"/>
+      </w:rPr>
+    </w:lvl>
+    <w:lvl w:ilvl="6">
+      <w:start w:val="1"/>
+      <w:numFmt w:val="bullet"/>
+      <w:lvlText w:val="●"/>
+      <w:lvlJc w:val="left"/>
+      <w:pPr>
+        <w:ind w:left="5040" w:hanging="360"/>
+      </w:pPr>
+      <w:rPr>
+        <w:u w:val="none"/>
+      </w:rPr>
+    </w:lvl>
+    <w:lvl w:ilvl="7">
+      <w:start w:val="1"/>
+      <w:numFmt w:val="bullet"/>
+      <w:lvlText w:val="○"/>
+      <w:lvlJc w:val="left"/>
+      <w:pPr>
+        <w:ind w:left="5760" w:hanging="360"/>
+      </w:pPr>
+      <w:rPr>
+        <w:u w:val="none"/>
+      </w:rPr>
+    </w:lvl>
+    <w:lvl w:ilvl="8">
+      <w:start w:val="1"/>
+      <w:numFmt w:val="bullet"/>
+      <w:lvlText w:val="■"/>
+      <w:lvlJc w:val="left"/>
+      <w:pPr>
+        <w:ind w:left="6480" w:hanging="360"/>
+      </w:pPr>
+      <w:rPr>
+        <w:u w:val="none"/>
+      </w:rPr>
+    </w:lvl>
+  </w:abstractNum>
+  <w:abstractNum w:abstractNumId="4">
+    <w:lvl w:ilvl="0">
+      <w:start w:val="1"/>
+      <w:numFmt w:val="bullet"/>
+      <w:lvlText w:val="●"/>
+      <w:lvlJc w:val="left"/>
+      <w:pPr>
+        <w:ind w:left="720" w:hanging="360"/>
+      </w:pPr>
+      <w:rPr>
+        <w:u w:val="none"/>
+      </w:rPr>
+    </w:lvl>
+    <w:lvl w:ilvl="1">
+      <w:start w:val="1"/>
+      <w:numFmt w:val="bullet"/>
+      <w:lvlText w:val="○"/>
+      <w:lvlJc w:val="left"/>
+      <w:pPr>
+        <w:ind w:left="1440" w:hanging="360"/>
+      </w:pPr>
+      <w:rPr>
+        <w:u w:val="none"/>
+      </w:rPr>
+    </w:lvl>
+    <w:lvl w:ilvl="2">
+      <w:start w:val="1"/>
+      <w:numFmt w:val="bullet"/>
+      <w:lvlText w:val="■"/>
+      <w:lvlJc w:val="left"/>
+      <w:pPr>
+        <w:ind w:left="2160" w:hanging="360"/>
+      </w:pPr>
+      <w:rPr>
+        <w:u w:val="none"/>
+      </w:rPr>
+    </w:lvl>
+    <w:lvl w:ilvl="3">
+      <w:start w:val="1"/>
+      <w:numFmt w:val="bullet"/>
+      <w:lvlText w:val="●"/>
+      <w:lvlJc w:val="left"/>
+      <w:pPr>
+        <w:ind w:left="2880" w:hanging="360"/>
+      </w:pPr>
+      <w:rPr>
+        <w:u w:val="none"/>
+      </w:rPr>
+    </w:lvl>
+    <w:lvl w:ilvl="4">
+      <w:start w:val="1"/>
+      <w:numFmt w:val="bullet"/>
+      <w:lvlText w:val="○"/>
+      <w:lvlJc w:val="left"/>
+      <w:pPr>
+        <w:ind w:left="3600" w:hanging="360"/>
+      </w:pPr>
+      <w:rPr>
+        <w:u w:val="none"/>
+      </w:rPr>
+    </w:lvl>
+    <w:lvl w:ilvl="5">
+      <w:start w:val="1"/>
+      <w:numFmt w:val="bullet"/>
+      <w:lvlText w:val="■"/>
+      <w:lvlJc w:val="left"/>
+      <w:pPr>
+        <w:ind w:left="4320" w:hanging="360"/>
+      </w:pPr>
+      <w:rPr>
+        <w:u w:val="none"/>
+      </w:rPr>
+    </w:lvl>
+    <w:lvl w:ilvl="6">
+      <w:start w:val="1"/>
+      <w:numFmt w:val="bullet"/>
+      <w:lvlText w:val="●"/>
+      <w:lvlJc w:val="left"/>
+      <w:pPr>
+        <w:ind w:left="5040" w:hanging="360"/>
+      </w:pPr>
+      <w:rPr>
+        <w:u w:val="none"/>
+      </w:rPr>
+    </w:lvl>
+    <w:lvl w:ilvl="7">
+      <w:start w:val="1"/>
+      <w:numFmt w:val="bullet"/>
+      <w:lvlText w:val="○"/>
+      <w:lvlJc w:val="left"/>
+      <w:pPr>
+        <w:ind w:left="5760" w:hanging="360"/>
+      </w:pPr>
+      <w:rPr>
+        <w:u w:val="none"/>
+      </w:rPr>
+    </w:lvl>
+    <w:lvl w:ilvl="8">
+      <w:start w:val="1"/>
+      <w:numFmt w:val="bullet"/>
+      <w:lvlText w:val="■"/>
+      <w:lvlJc w:val="left"/>
+      <w:pPr>
+        <w:ind w:left="6480" w:hanging="360"/>
+      </w:pPr>
+      <w:rPr>
+        <w:u w:val="none"/>
+      </w:rPr>
+    </w:lvl>
+  </w:abstractNum>
+  <w:abstractNum w:abstractNumId="5">
+    <w:lvl w:ilvl="0">
+      <w:start w:val="1"/>
+      <w:numFmt w:val="bullet"/>
+      <w:lvlText w:val="●"/>
+      <w:lvlJc w:val="left"/>
+      <w:pPr>
+        <w:ind w:left="720" w:hanging="360"/>
+      </w:pPr>
+      <w:rPr>
+        <w:u w:val="none"/>
+      </w:rPr>
+    </w:lvl>
+    <w:lvl w:ilvl="1">
+      <w:start w:val="1"/>
+      <w:numFmt w:val="bullet"/>
+      <w:lvlText w:val="○"/>
+      <w:lvlJc w:val="left"/>
+      <w:pPr>
+        <w:ind w:left="1440" w:hanging="360"/>
+      </w:pPr>
+      <w:rPr>
+        <w:u w:val="none"/>
+      </w:rPr>
+    </w:lvl>
+    <w:lvl w:ilvl="2">
+      <w:start w:val="1"/>
+      <w:numFmt w:val="bullet"/>
+      <w:lvlText w:val="■"/>
+      <w:lvlJc w:val="left"/>
+      <w:pPr>
+        <w:ind w:left="2160" w:hanging="360"/>
+      </w:pPr>
+      <w:rPr>
+        <w:u w:val="none"/>
+      </w:rPr>
+    </w:lvl>
+    <w:lvl w:ilvl="3">
+      <w:start w:val="1"/>
+      <w:numFmt w:val="bullet"/>
+      <w:lvlText w:val="●"/>
+      <w:lvlJc w:val="left"/>
+      <w:pPr>
+        <w:ind w:left="2880" w:hanging="360"/>
+      </w:pPr>
+      <w:rPr>
+        <w:u w:val="none"/>
+      </w:rPr>
+    </w:lvl>
+    <w:lvl w:ilvl="4">
+      <w:start w:val="1"/>
+      <w:numFmt w:val="bullet"/>
+      <w:lvlText w:val="○"/>
+      <w:lvlJc w:val="left"/>
+      <w:pPr>
+        <w:ind w:left="3600" w:hanging="360"/>
+      </w:pPr>
+      <w:rPr>
+        <w:u w:val="none"/>
+      </w:rPr>
+    </w:lvl>
+    <w:lvl w:ilvl="5">
+      <w:start w:val="1"/>
+      <w:numFmt w:val="bullet"/>
+      <w:lvlText w:val="■"/>
+      <w:lvlJc w:val="left"/>
+      <w:pPr>
+        <w:ind w:left="4320" w:hanging="360"/>
+      </w:pPr>
+      <w:rPr>
+        <w:u w:val="none"/>
+      </w:rPr>
+    </w:lvl>
+    <w:lvl w:ilvl="6">
+      <w:start w:val="1"/>
+      <w:numFmt w:val="bullet"/>
+      <w:lvlText w:val="●"/>
+      <w:lvlJc w:val="left"/>
+      <w:pPr>
+        <w:ind w:left="5040" w:hanging="360"/>
+      </w:pPr>
+      <w:rPr>
+        <w:u w:val="none"/>
+      </w:rPr>
+    </w:lvl>
+    <w:lvl w:ilvl="7">
+      <w:start w:val="1"/>
+      <w:numFmt w:val="bullet"/>
+      <w:lvlText w:val="○"/>
+      <w:lvlJc w:val="left"/>
+      <w:pPr>
+        <w:ind w:left="5760" w:hanging="360"/>
+      </w:pPr>
+      <w:rPr>
+        <w:u w:val="none"/>
+      </w:rPr>
+    </w:lvl>
+    <w:lvl w:ilvl="8">
+      <w:start w:val="1"/>
+      <w:numFmt w:val="bullet"/>
+      <w:lvlText w:val="■"/>
+      <w:lvlJc w:val="left"/>
+      <w:pPr>
+        <w:ind w:left="6480" w:hanging="360"/>
+      </w:pPr>
+      <w:rPr>
+        <w:u w:val="none"/>
+      </w:rPr>
+    </w:lvl>
+  </w:abstractNum>
+  <w:abstractNum w:abstractNumId="6">
+    <w:lvl w:ilvl="0">
+      <w:start w:val="1"/>
+      <w:numFmt w:val="bullet"/>
+      <w:lvlText w:val="●"/>
+      <w:lvlJc w:val="left"/>
+      <w:pPr>
+        <w:ind w:left="720" w:hanging="360"/>
+      </w:pPr>
+      <w:rPr>
+        <w:u w:val="none"/>
+      </w:rPr>
+    </w:lvl>
+    <w:lvl w:ilvl="1">
+      <w:start w:val="1"/>
+      <w:numFmt w:val="bullet"/>
+      <w:lvlText w:val="○"/>
+      <w:lvlJc w:val="left"/>
+      <w:pPr>
+        <w:ind w:left="1440" w:hanging="360"/>
+      </w:pPr>
+      <w:rPr>
+        <w:u w:val="none"/>
+      </w:rPr>
+    </w:lvl>
+    <w:lvl w:ilvl="2">
+      <w:start w:val="1"/>
+      <w:numFmt w:val="bullet"/>
+      <w:lvlText w:val="■"/>
+      <w:lvlJc w:val="left"/>
+      <w:pPr>
+        <w:ind w:left="2160" w:hanging="360"/>
+      </w:pPr>
+      <w:rPr>
+        <w:u w:val="none"/>
+      </w:rPr>
+    </w:lvl>
+    <w:lvl w:ilvl="3">
+      <w:start w:val="1"/>
+      <w:numFmt w:val="bullet"/>
+      <w:lvlText w:val="●"/>
+      <w:lvlJc w:val="left"/>
+      <w:pPr>
+        <w:ind w:left="2880" w:hanging="360"/>
+      </w:pPr>
+      <w:rPr>
+        <w:u w:val="none"/>
+      </w:rPr>
+    </w:lvl>
+    <w:lvl w:ilvl="4">
+      <w:start w:val="1"/>
+      <w:numFmt w:val="bullet"/>
+      <w:lvlText w:val="○"/>
+      <w:lvlJc w:val="left"/>
+      <w:pPr>
+        <w:ind w:left="3600" w:hanging="360"/>
+      </w:pPr>
+      <w:rPr>
+        <w:u w:val="none"/>
+      </w:rPr>
+    </w:lvl>
+    <w:lvl w:ilvl="5">
+      <w:start w:val="1"/>
+      <w:numFmt w:val="bullet"/>
+      <w:lvlText w:val="■"/>
+      <w:lvlJc w:val="left"/>
+      <w:pPr>
+        <w:ind w:left="4320" w:hanging="360"/>
+      </w:pPr>
+      <w:rPr>
+        <w:u w:val="none"/>
+      </w:rPr>
+    </w:lvl>
+    <w:lvl w:ilvl="6">
+      <w:start w:val="1"/>
+      <w:numFmt w:val="bullet"/>
+      <w:lvlText w:val="●"/>
+      <w:lvlJc w:val="left"/>
+      <w:pPr>
+        <w:ind w:left="5040" w:hanging="360"/>
+      </w:pPr>
+      <w:rPr>
+        <w:u w:val="none"/>
+      </w:rPr>
+    </w:lvl>
+    <w:lvl w:ilvl="7">
+      <w:start w:val="1"/>
+      <w:numFmt w:val="bullet"/>
+      <w:lvlText w:val="○"/>
+      <w:lvlJc w:val="left"/>
+      <w:pPr>
+        <w:ind w:left="5760" w:hanging="360"/>
+      </w:pPr>
+      <w:rPr>
+        <w:u w:val="none"/>
+      </w:rPr>
+    </w:lvl>
+    <w:lvl w:ilvl="8">
+      <w:start w:val="1"/>
+      <w:numFmt w:val="bullet"/>
+      <w:lvlText w:val="■"/>
+      <w:lvlJc w:val="left"/>
+      <w:pPr>
+        <w:ind w:left="6480" w:hanging="360"/>
+      </w:pPr>
+      <w:rPr>
+        <w:u w:val="none"/>
+      </w:rPr>
+    </w:lvl>
+  </w:abstractNum>
+  <w:abstractNum w:abstractNumId="7">
+    <w:lvl w:ilvl="0">
+      <w:start w:val="1"/>
+      <w:numFmt w:val="bullet"/>
+      <w:lvlText w:val="●"/>
+      <w:lvlJc w:val="left"/>
+      <w:pPr>
+        <w:ind w:left="720" w:hanging="360"/>
+      </w:pPr>
+      <w:rPr>
+        <w:u w:val="none"/>
+      </w:rPr>
+    </w:lvl>
+    <w:lvl w:ilvl="1">
+      <w:start w:val="1"/>
+      <w:numFmt w:val="bullet"/>
+      <w:lvlText w:val="○"/>
+      <w:lvlJc w:val="left"/>
+      <w:pPr>
+        <w:ind w:left="1440" w:hanging="360"/>
+      </w:pPr>
+      <w:rPr>
+        <w:u w:val="none"/>
+      </w:rPr>
+    </w:lvl>
+    <w:lvl w:ilvl="2">
+      <w:start w:val="1"/>
+      <w:numFmt w:val="bullet"/>
+      <w:lvlText w:val="■"/>
+      <w:lvlJc w:val="left"/>
+      <w:pPr>
+        <w:ind w:left="2160" w:hanging="360"/>
+      </w:pPr>
+      <w:rPr>
+        <w:u w:val="none"/>
+      </w:rPr>
+    </w:lvl>
+    <w:lvl w:ilvl="3">
+      <w:start w:val="1"/>
+      <w:numFmt w:val="bullet"/>
+      <w:lvlText w:val="●"/>
+      <w:lvlJc w:val="left"/>
+      <w:pPr>
+        <w:ind w:left="2880" w:hanging="360"/>
+      </w:pPr>
+      <w:rPr>
+        <w:u w:val="none"/>
+      </w:rPr>
+    </w:lvl>
+    <w:lvl w:ilvl="4">
+      <w:start w:val="1"/>
+      <w:numFmt w:val="bullet"/>
+      <w:lvlText w:val="○"/>
+      <w:lvlJc w:val="left"/>
+      <w:pPr>
+        <w:ind w:left="3600" w:hanging="360"/>
+      </w:pPr>
+      <w:rPr>
+        <w:u w:val="none"/>
+      </w:rPr>
+    </w:lvl>
+    <w:lvl w:ilvl="5">
+      <w:start w:val="1"/>
+      <w:numFmt w:val="bullet"/>
+      <w:lvlText w:val="■"/>
+      <w:lvlJc w:val="left"/>
+      <w:pPr>
+        <w:ind w:left="4320" w:hanging="360"/>
+      </w:pPr>
+      <w:rPr>
+        <w:u w:val="none"/>
+      </w:rPr>
+    </w:lvl>
+    <w:lvl w:ilvl="6">
+      <w:start w:val="1"/>
+      <w:numFmt w:val="bullet"/>
+      <w:lvlText w:val="●"/>
+      <w:lvlJc w:val="left"/>
+      <w:pPr>
+        <w:ind w:left="5040" w:hanging="360"/>
+      </w:pPr>
+      <w:rPr>
+        <w:u w:val="none"/>
+      </w:rPr>
+    </w:lvl>
+    <w:lvl w:ilvl="7">
+      <w:start w:val="1"/>
+      <w:numFmt w:val="bullet"/>
+      <w:lvlText w:val="○"/>
+      <w:lvlJc w:val="left"/>
+      <w:pPr>
+        <w:ind w:left="5760" w:hanging="360"/>
+      </w:pPr>
+      <w:rPr>
+        <w:u w:val="none"/>
+      </w:rPr>
+    </w:lvl>
+    <w:lvl w:ilvl="8">
+      <w:start w:val="1"/>
+      <w:numFmt w:val="bullet"/>
+      <w:lvlText w:val="■"/>
+      <w:lvlJc w:val="left"/>
+      <w:pPr>
+        <w:ind w:left="6480" w:hanging="360"/>
+      </w:pPr>
+      <w:rPr>
+        <w:u w:val="none"/>
+      </w:rPr>
+    </w:lvl>
+  </w:abstractNum>
+  <w:abstractNum w:abstractNumId="8">
+    <w:lvl w:ilvl="0">
+      <w:start w:val="1"/>
       <w:numFmt w:val="decimal"/>
       <w:lvlText w:val="%1."/>
       <w:lvlJc w:val="left"/>
@@ -2657,7 +5235,7 @@
       </w:rPr>
     </w:lvl>
   </w:abstractNum>
-  <w:abstractNum w:abstractNumId="2">
+  <w:abstractNum w:abstractNumId="9">
     <w:lvl w:ilvl="0">
       <w:start w:val="1"/>
       <w:numFmt w:val="bullet"/>
@@ -2767,7 +5345,557 @@
       </w:rPr>
     </w:lvl>
   </w:abstractNum>
-  <w:abstractNum w:abstractNumId="3">
+  <w:abstractNum w:abstractNumId="10">
+    <w:lvl w:ilvl="0">
+      <w:start w:val="1"/>
+      <w:numFmt w:val="bullet"/>
+      <w:lvlText w:val="●"/>
+      <w:lvlJc w:val="left"/>
+      <w:pPr>
+        <w:ind w:left="720" w:hanging="360"/>
+      </w:pPr>
+      <w:rPr>
+        <w:u w:val="none"/>
+      </w:rPr>
+    </w:lvl>
+    <w:lvl w:ilvl="1">
+      <w:start w:val="1"/>
+      <w:numFmt w:val="bullet"/>
+      <w:lvlText w:val="○"/>
+      <w:lvlJc w:val="left"/>
+      <w:pPr>
+        <w:ind w:left="1440" w:hanging="360"/>
+      </w:pPr>
+      <w:rPr>
+        <w:u w:val="none"/>
+      </w:rPr>
+    </w:lvl>
+    <w:lvl w:ilvl="2">
+      <w:start w:val="1"/>
+      <w:numFmt w:val="bullet"/>
+      <w:lvlText w:val="■"/>
+      <w:lvlJc w:val="left"/>
+      <w:pPr>
+        <w:ind w:left="2160" w:hanging="360"/>
+      </w:pPr>
+      <w:rPr>
+        <w:u w:val="none"/>
+      </w:rPr>
+    </w:lvl>
+    <w:lvl w:ilvl="3">
+      <w:start w:val="1"/>
+      <w:numFmt w:val="bullet"/>
+      <w:lvlText w:val="●"/>
+      <w:lvlJc w:val="left"/>
+      <w:pPr>
+        <w:ind w:left="2880" w:hanging="360"/>
+      </w:pPr>
+      <w:rPr>
+        <w:u w:val="none"/>
+      </w:rPr>
+    </w:lvl>
+    <w:lvl w:ilvl="4">
+      <w:start w:val="1"/>
+      <w:numFmt w:val="bullet"/>
+      <w:lvlText w:val="○"/>
+      <w:lvlJc w:val="left"/>
+      <w:pPr>
+        <w:ind w:left="3600" w:hanging="360"/>
+      </w:pPr>
+      <w:rPr>
+        <w:u w:val="none"/>
+      </w:rPr>
+    </w:lvl>
+    <w:lvl w:ilvl="5">
+      <w:start w:val="1"/>
+      <w:numFmt w:val="bullet"/>
+      <w:lvlText w:val="■"/>
+      <w:lvlJc w:val="left"/>
+      <w:pPr>
+        <w:ind w:left="4320" w:hanging="360"/>
+      </w:pPr>
+      <w:rPr>
+        <w:u w:val="none"/>
+      </w:rPr>
+    </w:lvl>
+    <w:lvl w:ilvl="6">
+      <w:start w:val="1"/>
+      <w:numFmt w:val="bullet"/>
+      <w:lvlText w:val="●"/>
+      <w:lvlJc w:val="left"/>
+      <w:pPr>
+        <w:ind w:left="5040" w:hanging="360"/>
+      </w:pPr>
+      <w:rPr>
+        <w:u w:val="none"/>
+      </w:rPr>
+    </w:lvl>
+    <w:lvl w:ilvl="7">
+      <w:start w:val="1"/>
+      <w:numFmt w:val="bullet"/>
+      <w:lvlText w:val="○"/>
+      <w:lvlJc w:val="left"/>
+      <w:pPr>
+        <w:ind w:left="5760" w:hanging="360"/>
+      </w:pPr>
+      <w:rPr>
+        <w:u w:val="none"/>
+      </w:rPr>
+    </w:lvl>
+    <w:lvl w:ilvl="8">
+      <w:start w:val="1"/>
+      <w:numFmt w:val="bullet"/>
+      <w:lvlText w:val="■"/>
+      <w:lvlJc w:val="left"/>
+      <w:pPr>
+        <w:ind w:left="6480" w:hanging="360"/>
+      </w:pPr>
+      <w:rPr>
+        <w:u w:val="none"/>
+      </w:rPr>
+    </w:lvl>
+  </w:abstractNum>
+  <w:abstractNum w:abstractNumId="11">
+    <w:lvl w:ilvl="0">
+      <w:start w:val="1"/>
+      <w:numFmt w:val="bullet"/>
+      <w:lvlText w:val="●"/>
+      <w:lvlJc w:val="left"/>
+      <w:pPr>
+        <w:ind w:left="720" w:hanging="360"/>
+      </w:pPr>
+      <w:rPr>
+        <w:u w:val="none"/>
+      </w:rPr>
+    </w:lvl>
+    <w:lvl w:ilvl="1">
+      <w:start w:val="1"/>
+      <w:numFmt w:val="bullet"/>
+      <w:lvlText w:val="○"/>
+      <w:lvlJc w:val="left"/>
+      <w:pPr>
+        <w:ind w:left="1440" w:hanging="360"/>
+      </w:pPr>
+      <w:rPr>
+        <w:u w:val="none"/>
+      </w:rPr>
+    </w:lvl>
+    <w:lvl w:ilvl="2">
+      <w:start w:val="1"/>
+      <w:numFmt w:val="bullet"/>
+      <w:lvlText w:val="■"/>
+      <w:lvlJc w:val="left"/>
+      <w:pPr>
+        <w:ind w:left="2160" w:hanging="360"/>
+      </w:pPr>
+      <w:rPr>
+        <w:u w:val="none"/>
+      </w:rPr>
+    </w:lvl>
+    <w:lvl w:ilvl="3">
+      <w:start w:val="1"/>
+      <w:numFmt w:val="bullet"/>
+      <w:lvlText w:val="●"/>
+      <w:lvlJc w:val="left"/>
+      <w:pPr>
+        <w:ind w:left="2880" w:hanging="360"/>
+      </w:pPr>
+      <w:rPr>
+        <w:u w:val="none"/>
+      </w:rPr>
+    </w:lvl>
+    <w:lvl w:ilvl="4">
+      <w:start w:val="1"/>
+      <w:numFmt w:val="bullet"/>
+      <w:lvlText w:val="○"/>
+      <w:lvlJc w:val="left"/>
+      <w:pPr>
+        <w:ind w:left="3600" w:hanging="360"/>
+      </w:pPr>
+      <w:rPr>
+        <w:u w:val="none"/>
+      </w:rPr>
+    </w:lvl>
+    <w:lvl w:ilvl="5">
+      <w:start w:val="1"/>
+      <w:numFmt w:val="bullet"/>
+      <w:lvlText w:val="■"/>
+      <w:lvlJc w:val="left"/>
+      <w:pPr>
+        <w:ind w:left="4320" w:hanging="360"/>
+      </w:pPr>
+      <w:rPr>
+        <w:u w:val="none"/>
+      </w:rPr>
+    </w:lvl>
+    <w:lvl w:ilvl="6">
+      <w:start w:val="1"/>
+      <w:numFmt w:val="bullet"/>
+      <w:lvlText w:val="●"/>
+      <w:lvlJc w:val="left"/>
+      <w:pPr>
+        <w:ind w:left="5040" w:hanging="360"/>
+      </w:pPr>
+      <w:rPr>
+        <w:u w:val="none"/>
+      </w:rPr>
+    </w:lvl>
+    <w:lvl w:ilvl="7">
+      <w:start w:val="1"/>
+      <w:numFmt w:val="bullet"/>
+      <w:lvlText w:val="○"/>
+      <w:lvlJc w:val="left"/>
+      <w:pPr>
+        <w:ind w:left="5760" w:hanging="360"/>
+      </w:pPr>
+      <w:rPr>
+        <w:u w:val="none"/>
+      </w:rPr>
+    </w:lvl>
+    <w:lvl w:ilvl="8">
+      <w:start w:val="1"/>
+      <w:numFmt w:val="bullet"/>
+      <w:lvlText w:val="■"/>
+      <w:lvlJc w:val="left"/>
+      <w:pPr>
+        <w:ind w:left="6480" w:hanging="360"/>
+      </w:pPr>
+      <w:rPr>
+        <w:u w:val="none"/>
+      </w:rPr>
+    </w:lvl>
+  </w:abstractNum>
+  <w:abstractNum w:abstractNumId="12">
+    <w:lvl w:ilvl="0">
+      <w:start w:val="1"/>
+      <w:numFmt w:val="bullet"/>
+      <w:lvlText w:val="●"/>
+      <w:lvlJc w:val="left"/>
+      <w:pPr>
+        <w:ind w:left="720" w:hanging="360"/>
+      </w:pPr>
+      <w:rPr>
+        <w:u w:val="none"/>
+      </w:rPr>
+    </w:lvl>
+    <w:lvl w:ilvl="1">
+      <w:start w:val="1"/>
+      <w:numFmt w:val="bullet"/>
+      <w:lvlText w:val="○"/>
+      <w:lvlJc w:val="left"/>
+      <w:pPr>
+        <w:ind w:left="1440" w:hanging="360"/>
+      </w:pPr>
+      <w:rPr>
+        <w:u w:val="none"/>
+      </w:rPr>
+    </w:lvl>
+    <w:lvl w:ilvl="2">
+      <w:start w:val="1"/>
+      <w:numFmt w:val="bullet"/>
+      <w:lvlText w:val="■"/>
+      <w:lvlJc w:val="left"/>
+      <w:pPr>
+        <w:ind w:left="2160" w:hanging="360"/>
+      </w:pPr>
+      <w:rPr>
+        <w:u w:val="none"/>
+      </w:rPr>
+    </w:lvl>
+    <w:lvl w:ilvl="3">
+      <w:start w:val="1"/>
+      <w:numFmt w:val="bullet"/>
+      <w:lvlText w:val="●"/>
+      <w:lvlJc w:val="left"/>
+      <w:pPr>
+        <w:ind w:left="2880" w:hanging="360"/>
+      </w:pPr>
+      <w:rPr>
+        <w:u w:val="none"/>
+      </w:rPr>
+    </w:lvl>
+    <w:lvl w:ilvl="4">
+      <w:start w:val="1"/>
+      <w:numFmt w:val="bullet"/>
+      <w:lvlText w:val="○"/>
+      <w:lvlJc w:val="left"/>
+      <w:pPr>
+        <w:ind w:left="3600" w:hanging="360"/>
+      </w:pPr>
+      <w:rPr>
+        <w:u w:val="none"/>
+      </w:rPr>
+    </w:lvl>
+    <w:lvl w:ilvl="5">
+      <w:start w:val="1"/>
+      <w:numFmt w:val="bullet"/>
+      <w:lvlText w:val="■"/>
+      <w:lvlJc w:val="left"/>
+      <w:pPr>
+        <w:ind w:left="4320" w:hanging="360"/>
+      </w:pPr>
+      <w:rPr>
+        <w:u w:val="none"/>
+      </w:rPr>
+    </w:lvl>
+    <w:lvl w:ilvl="6">
+      <w:start w:val="1"/>
+      <w:numFmt w:val="bullet"/>
+      <w:lvlText w:val="●"/>
+      <w:lvlJc w:val="left"/>
+      <w:pPr>
+        <w:ind w:left="5040" w:hanging="360"/>
+      </w:pPr>
+      <w:rPr>
+        <w:u w:val="none"/>
+      </w:rPr>
+    </w:lvl>
+    <w:lvl w:ilvl="7">
+      <w:start w:val="1"/>
+      <w:numFmt w:val="bullet"/>
+      <w:lvlText w:val="○"/>
+      <w:lvlJc w:val="left"/>
+      <w:pPr>
+        <w:ind w:left="5760" w:hanging="360"/>
+      </w:pPr>
+      <w:rPr>
+        <w:u w:val="none"/>
+      </w:rPr>
+    </w:lvl>
+    <w:lvl w:ilvl="8">
+      <w:start w:val="1"/>
+      <w:numFmt w:val="bullet"/>
+      <w:lvlText w:val="■"/>
+      <w:lvlJc w:val="left"/>
+      <w:pPr>
+        <w:ind w:left="6480" w:hanging="360"/>
+      </w:pPr>
+      <w:rPr>
+        <w:u w:val="none"/>
+      </w:rPr>
+    </w:lvl>
+  </w:abstractNum>
+  <w:abstractNum w:abstractNumId="13">
+    <w:lvl w:ilvl="0">
+      <w:start w:val="1"/>
+      <w:numFmt w:val="bullet"/>
+      <w:lvlText w:val="●"/>
+      <w:lvlJc w:val="left"/>
+      <w:pPr>
+        <w:ind w:left="720" w:hanging="360"/>
+      </w:pPr>
+      <w:rPr>
+        <w:u w:val="none"/>
+      </w:rPr>
+    </w:lvl>
+    <w:lvl w:ilvl="1">
+      <w:start w:val="1"/>
+      <w:numFmt w:val="bullet"/>
+      <w:lvlText w:val="○"/>
+      <w:lvlJc w:val="left"/>
+      <w:pPr>
+        <w:ind w:left="1440" w:hanging="360"/>
+      </w:pPr>
+      <w:rPr>
+        <w:u w:val="none"/>
+      </w:rPr>
+    </w:lvl>
+    <w:lvl w:ilvl="2">
+      <w:start w:val="1"/>
+      <w:numFmt w:val="bullet"/>
+      <w:lvlText w:val="■"/>
+      <w:lvlJc w:val="left"/>
+      <w:pPr>
+        <w:ind w:left="2160" w:hanging="360"/>
+      </w:pPr>
+      <w:rPr>
+        <w:u w:val="none"/>
+      </w:rPr>
+    </w:lvl>
+    <w:lvl w:ilvl="3">
+      <w:start w:val="1"/>
+      <w:numFmt w:val="bullet"/>
+      <w:lvlText w:val="●"/>
+      <w:lvlJc w:val="left"/>
+      <w:pPr>
+        <w:ind w:left="2880" w:hanging="360"/>
+      </w:pPr>
+      <w:rPr>
+        <w:u w:val="none"/>
+      </w:rPr>
+    </w:lvl>
+    <w:lvl w:ilvl="4">
+      <w:start w:val="1"/>
+      <w:numFmt w:val="bullet"/>
+      <w:lvlText w:val="○"/>
+      <w:lvlJc w:val="left"/>
+      <w:pPr>
+        <w:ind w:left="3600" w:hanging="360"/>
+      </w:pPr>
+      <w:rPr>
+        <w:u w:val="none"/>
+      </w:rPr>
+    </w:lvl>
+    <w:lvl w:ilvl="5">
+      <w:start w:val="1"/>
+      <w:numFmt w:val="bullet"/>
+      <w:lvlText w:val="■"/>
+      <w:lvlJc w:val="left"/>
+      <w:pPr>
+        <w:ind w:left="4320" w:hanging="360"/>
+      </w:pPr>
+      <w:rPr>
+        <w:u w:val="none"/>
+      </w:rPr>
+    </w:lvl>
+    <w:lvl w:ilvl="6">
+      <w:start w:val="1"/>
+      <w:numFmt w:val="bullet"/>
+      <w:lvlText w:val="●"/>
+      <w:lvlJc w:val="left"/>
+      <w:pPr>
+        <w:ind w:left="5040" w:hanging="360"/>
+      </w:pPr>
+      <w:rPr>
+        <w:u w:val="none"/>
+      </w:rPr>
+    </w:lvl>
+    <w:lvl w:ilvl="7">
+      <w:start w:val="1"/>
+      <w:numFmt w:val="bullet"/>
+      <w:lvlText w:val="○"/>
+      <w:lvlJc w:val="left"/>
+      <w:pPr>
+        <w:ind w:left="5760" w:hanging="360"/>
+      </w:pPr>
+      <w:rPr>
+        <w:u w:val="none"/>
+      </w:rPr>
+    </w:lvl>
+    <w:lvl w:ilvl="8">
+      <w:start w:val="1"/>
+      <w:numFmt w:val="bullet"/>
+      <w:lvlText w:val="■"/>
+      <w:lvlJc w:val="left"/>
+      <w:pPr>
+        <w:ind w:left="6480" w:hanging="360"/>
+      </w:pPr>
+      <w:rPr>
+        <w:u w:val="none"/>
+      </w:rPr>
+    </w:lvl>
+  </w:abstractNum>
+  <w:abstractNum w:abstractNumId="14">
+    <w:lvl w:ilvl="0">
+      <w:start w:val="1"/>
+      <w:numFmt w:val="bullet"/>
+      <w:lvlText w:val="●"/>
+      <w:lvlJc w:val="left"/>
+      <w:pPr>
+        <w:ind w:left="720" w:hanging="360"/>
+      </w:pPr>
+      <w:rPr>
+        <w:u w:val="none"/>
+      </w:rPr>
+    </w:lvl>
+    <w:lvl w:ilvl="1">
+      <w:start w:val="1"/>
+      <w:numFmt w:val="bullet"/>
+      <w:lvlText w:val="○"/>
+      <w:lvlJc w:val="left"/>
+      <w:pPr>
+        <w:ind w:left="1440" w:hanging="360"/>
+      </w:pPr>
+      <w:rPr>
+        <w:u w:val="none"/>
+      </w:rPr>
+    </w:lvl>
+    <w:lvl w:ilvl="2">
+      <w:start w:val="1"/>
+      <w:numFmt w:val="bullet"/>
+      <w:lvlText w:val="■"/>
+      <w:lvlJc w:val="left"/>
+      <w:pPr>
+        <w:ind w:left="2160" w:hanging="360"/>
+      </w:pPr>
+      <w:rPr>
+        <w:u w:val="none"/>
+      </w:rPr>
+    </w:lvl>
+    <w:lvl w:ilvl="3">
+      <w:start w:val="1"/>
+      <w:numFmt w:val="bullet"/>
+      <w:lvlText w:val="●"/>
+      <w:lvlJc w:val="left"/>
+      <w:pPr>
+        <w:ind w:left="2880" w:hanging="360"/>
+      </w:pPr>
+      <w:rPr>
+        <w:u w:val="none"/>
+      </w:rPr>
+    </w:lvl>
+    <w:lvl w:ilvl="4">
+      <w:start w:val="1"/>
+      <w:numFmt w:val="bullet"/>
+      <w:lvlText w:val="○"/>
+      <w:lvlJc w:val="left"/>
+      <w:pPr>
+        <w:ind w:left="3600" w:hanging="360"/>
+      </w:pPr>
+      <w:rPr>
+        <w:u w:val="none"/>
+      </w:rPr>
+    </w:lvl>
+    <w:lvl w:ilvl="5">
+      <w:start w:val="1"/>
+      <w:numFmt w:val="bullet"/>
+      <w:lvlText w:val="■"/>
+      <w:lvlJc w:val="left"/>
+      <w:pPr>
+        <w:ind w:left="4320" w:hanging="360"/>
+      </w:pPr>
+      <w:rPr>
+        <w:u w:val="none"/>
+      </w:rPr>
+    </w:lvl>
+    <w:lvl w:ilvl="6">
+      <w:start w:val="1"/>
+      <w:numFmt w:val="bullet"/>
+      <w:lvlText w:val="●"/>
+      <w:lvlJc w:val="left"/>
+      <w:pPr>
+        <w:ind w:left="5040" w:hanging="360"/>
+      </w:pPr>
+      <w:rPr>
+        <w:u w:val="none"/>
+      </w:rPr>
+    </w:lvl>
+    <w:lvl w:ilvl="7">
+      <w:start w:val="1"/>
+      <w:numFmt w:val="bullet"/>
+      <w:lvlText w:val="○"/>
+      <w:lvlJc w:val="left"/>
+      <w:pPr>
+        <w:ind w:left="5760" w:hanging="360"/>
+      </w:pPr>
+      <w:rPr>
+        <w:u w:val="none"/>
+      </w:rPr>
+    </w:lvl>
+    <w:lvl w:ilvl="8">
+      <w:start w:val="1"/>
+      <w:numFmt w:val="bullet"/>
+      <w:lvlText w:val="■"/>
+      <w:lvlJc w:val="left"/>
+      <w:pPr>
+        <w:ind w:left="6480" w:hanging="360"/>
+      </w:pPr>
+      <w:rPr>
+        <w:u w:val="none"/>
+      </w:rPr>
+    </w:lvl>
+  </w:abstractNum>
+  <w:abstractNum w:abstractNumId="15">
     <w:lvl w:ilvl="0">
       <w:start w:val="1"/>
       <w:numFmt w:val="decimal"/>
@@ -2869,6 +5997,116 @@
       <w:numFmt w:val="lowerRoman"/>
       <w:lvlText w:val="UC%9."/>
       <w:lvlJc w:val="right"/>
+      <w:pPr>
+        <w:ind w:left="6480" w:hanging="360"/>
+      </w:pPr>
+      <w:rPr>
+        <w:u w:val="none"/>
+      </w:rPr>
+    </w:lvl>
+  </w:abstractNum>
+  <w:abstractNum w:abstractNumId="16">
+    <w:lvl w:ilvl="0">
+      <w:start w:val="1"/>
+      <w:numFmt w:val="bullet"/>
+      <w:lvlText w:val="●"/>
+      <w:lvlJc w:val="left"/>
+      <w:pPr>
+        <w:ind w:left="720" w:hanging="360"/>
+      </w:pPr>
+      <w:rPr>
+        <w:u w:val="none"/>
+      </w:rPr>
+    </w:lvl>
+    <w:lvl w:ilvl="1">
+      <w:start w:val="1"/>
+      <w:numFmt w:val="bullet"/>
+      <w:lvlText w:val="○"/>
+      <w:lvlJc w:val="left"/>
+      <w:pPr>
+        <w:ind w:left="1440" w:hanging="360"/>
+      </w:pPr>
+      <w:rPr>
+        <w:u w:val="none"/>
+      </w:rPr>
+    </w:lvl>
+    <w:lvl w:ilvl="2">
+      <w:start w:val="1"/>
+      <w:numFmt w:val="bullet"/>
+      <w:lvlText w:val="■"/>
+      <w:lvlJc w:val="left"/>
+      <w:pPr>
+        <w:ind w:left="2160" w:hanging="360"/>
+      </w:pPr>
+      <w:rPr>
+        <w:u w:val="none"/>
+      </w:rPr>
+    </w:lvl>
+    <w:lvl w:ilvl="3">
+      <w:start w:val="1"/>
+      <w:numFmt w:val="bullet"/>
+      <w:lvlText w:val="●"/>
+      <w:lvlJc w:val="left"/>
+      <w:pPr>
+        <w:ind w:left="2880" w:hanging="360"/>
+      </w:pPr>
+      <w:rPr>
+        <w:u w:val="none"/>
+      </w:rPr>
+    </w:lvl>
+    <w:lvl w:ilvl="4">
+      <w:start w:val="1"/>
+      <w:numFmt w:val="bullet"/>
+      <w:lvlText w:val="○"/>
+      <w:lvlJc w:val="left"/>
+      <w:pPr>
+        <w:ind w:left="3600" w:hanging="360"/>
+      </w:pPr>
+      <w:rPr>
+        <w:u w:val="none"/>
+      </w:rPr>
+    </w:lvl>
+    <w:lvl w:ilvl="5">
+      <w:start w:val="1"/>
+      <w:numFmt w:val="bullet"/>
+      <w:lvlText w:val="■"/>
+      <w:lvlJc w:val="left"/>
+      <w:pPr>
+        <w:ind w:left="4320" w:hanging="360"/>
+      </w:pPr>
+      <w:rPr>
+        <w:u w:val="none"/>
+      </w:rPr>
+    </w:lvl>
+    <w:lvl w:ilvl="6">
+      <w:start w:val="1"/>
+      <w:numFmt w:val="bullet"/>
+      <w:lvlText w:val="●"/>
+      <w:lvlJc w:val="left"/>
+      <w:pPr>
+        <w:ind w:left="5040" w:hanging="360"/>
+      </w:pPr>
+      <w:rPr>
+        <w:u w:val="none"/>
+      </w:rPr>
+    </w:lvl>
+    <w:lvl w:ilvl="7">
+      <w:start w:val="1"/>
+      <w:numFmt w:val="bullet"/>
+      <w:lvlText w:val="○"/>
+      <w:lvlJc w:val="left"/>
+      <w:pPr>
+        <w:ind w:left="5760" w:hanging="360"/>
+      </w:pPr>
+      <w:rPr>
+        <w:u w:val="none"/>
+      </w:rPr>
+    </w:lvl>
+    <w:lvl w:ilvl="8">
+      <w:start w:val="1"/>
+      <w:numFmt w:val="bullet"/>
+      <w:lvlText w:val="■"/>
+      <w:lvlJc w:val="left"/>
       <w:pPr>
         <w:ind w:left="6480" w:hanging="360"/>
       </w:pPr>
@@ -2885,6 +6123,45 @@
   </w:num>
   <w:num w:numId="3">
     <w:abstractNumId w:val="3"/>
+  </w:num>
+  <w:num w:numId="4">
+    <w:abstractNumId w:val="4"/>
+  </w:num>
+  <w:num w:numId="5">
+    <w:abstractNumId w:val="5"/>
+  </w:num>
+  <w:num w:numId="6">
+    <w:abstractNumId w:val="6"/>
+  </w:num>
+  <w:num w:numId="7">
+    <w:abstractNumId w:val="7"/>
+  </w:num>
+  <w:num w:numId="8">
+    <w:abstractNumId w:val="8"/>
+  </w:num>
+  <w:num w:numId="9">
+    <w:abstractNumId w:val="9"/>
+  </w:num>
+  <w:num w:numId="10">
+    <w:abstractNumId w:val="10"/>
+  </w:num>
+  <w:num w:numId="11">
+    <w:abstractNumId w:val="11"/>
+  </w:num>
+  <w:num w:numId="12">
+    <w:abstractNumId w:val="12"/>
+  </w:num>
+  <w:num w:numId="13">
+    <w:abstractNumId w:val="13"/>
+  </w:num>
+  <w:num w:numId="14">
+    <w:abstractNumId w:val="14"/>
+  </w:num>
+  <w:num w:numId="15">
+    <w:abstractNumId w:val="15"/>
+  </w:num>
+  <w:num w:numId="16">
+    <w:abstractNumId w:val="16"/>
   </w:num>
 </w:numbering>
 </file>
@@ -3048,6 +6325,55 @@
     </w:tblPr>
   </w:style>
   <w:style w:type="table" w:styleId="Table2">
+    <w:basedOn w:val="TableNormal"/>
+    <w:tblPr>
+      <w:tblStyleRowBandSize w:val="1"/>
+      <w:tblStyleColBandSize w:val="1"/>
+      <w:tblCellMar>
+        <w:top w:w="100.0" w:type="dxa"/>
+        <w:left w:w="100.0" w:type="dxa"/>
+        <w:bottom w:w="100.0" w:type="dxa"/>
+        <w:right w:w="100.0" w:type="dxa"/>
+      </w:tblCellMar>
+    </w:tblPr>
+    <w:tblStylePr w:type="band1Horz">
+      <w:tcPr/>
+    </w:tblStylePr>
+    <w:tblStylePr w:type="band1Vert">
+      <w:tcPr/>
+    </w:tblStylePr>
+    <w:tblStylePr w:type="band2Horz">
+      <w:tcPr/>
+    </w:tblStylePr>
+    <w:tblStylePr w:type="band2Vert">
+      <w:tcPr/>
+    </w:tblStylePr>
+    <w:tblStylePr w:type="firstCol">
+      <w:tcPr/>
+    </w:tblStylePr>
+    <w:tblStylePr w:type="firstRow">
+      <w:tcPr/>
+    </w:tblStylePr>
+    <w:tblStylePr w:type="lastCol">
+      <w:tcPr/>
+    </w:tblStylePr>
+    <w:tblStylePr w:type="lastRow">
+      <w:tcPr/>
+    </w:tblStylePr>
+    <w:tblStylePr w:type="neCell">
+      <w:tcPr/>
+    </w:tblStylePr>
+    <w:tblStylePr w:type="nwCell">
+      <w:tcPr/>
+    </w:tblStylePr>
+    <w:tblStylePr w:type="seCell">
+      <w:tcPr/>
+    </w:tblStylePr>
+    <w:tblStylePr w:type="swCell">
+      <w:tcPr/>
+    </w:tblStylePr>
+  </w:style>
+  <w:style w:type="table" w:styleId="Table3">
     <w:basedOn w:val="TableNormal"/>
     <w:tblPr>
       <w:tblStyleRowBandSize w:val="1"/>

</xml_diff>